<commit_message>
initialize laynum array to 1 for Buff array. Eric found this with Deschutes; fixed develop too
</commit_message>
<xml_diff>
--- a/Examples/AgWaterUse/doc/Input_instructions_AG.docx
+++ b/Examples/AgWaterUse/doc/Input_instructions_AG.docx
@@ -6,6 +6,7 @@
       <w:pPr>
         <w:pStyle w:val="Heading1"/>
         <w:spacing w:line="240" w:lineRule="auto"/>
+        <w:jc w:val="right"/>
       </w:pPr>
       <w:r>
         <w:t xml:space="preserve">Agricultural Water Use </w:t>
@@ -20,193 +21,198 @@
         <w:t xml:space="preserve"> </w:t>
       </w:r>
     </w:p>
-    <w:p>
+    <w:p/>
+    <w:p>
+      <w:pPr>
+        <w:jc w:val="right"/>
+      </w:pPr>
+      <w:r>
+        <w:t xml:space="preserve">The </w:t>
+      </w:r>
+      <w:r>
+        <w:t>A</w:t>
+      </w:r>
+      <w:r>
+        <w:t>gricultural Water-</w:t>
+      </w:r>
+      <w:r>
+        <w:t>U</w:t>
+      </w:r>
+      <w:r>
+        <w:t xml:space="preserve">se </w:t>
+      </w:r>
+      <w:r>
+        <w:t>Package</w:t>
+      </w:r>
+      <w:r>
+        <w:t xml:space="preserve"> (</w:t>
+      </w:r>
+      <w:r>
+        <w:t>AG</w:t>
+      </w:r>
+      <w:r>
+        <w:t xml:space="preserve">) </w:t>
+      </w:r>
+      <w:r>
+        <w:t>was developed for MODFLOW-</w:t>
+      </w:r>
+      <w:r>
+        <w:t xml:space="preserve">NWT </w:t>
+      </w:r>
+      <w:r>
+        <w:t xml:space="preserve">in order to simulate water use for irrigation. The </w:t>
+      </w:r>
+      <w:r>
+        <w:t>AG</w:t>
+      </w:r>
+      <w:r>
+        <w:t xml:space="preserve"> Package works with</w:t>
+      </w:r>
+      <w:r>
+        <w:t xml:space="preserve"> the Streamflow-Routing (SFR2)</w:t>
+      </w:r>
+      <w:r>
+        <w:t xml:space="preserve"> and </w:t>
+      </w:r>
+      <w:r>
+        <w:t>the</w:t>
+      </w:r>
+      <w:r>
+        <w:t xml:space="preserve"> </w:t>
+      </w:r>
+      <w:r>
+        <w:t>Unsaturated Flow (UZF1) Package</w:t>
+      </w:r>
+      <w:r>
+        <w:t>s</w:t>
+      </w:r>
+      <w:r>
+        <w:t xml:space="preserve">, and includes capabilities for </w:t>
+      </w:r>
+      <w:r>
+        <w:t>simulating</w:t>
+      </w:r>
+      <w:r>
+        <w:t xml:space="preserve"> pumping wells, similar to the WELL Package</w:t>
+      </w:r>
+      <w:r>
+        <w:t>.</w:t>
+      </w:r>
+      <w:r>
+        <w:t xml:space="preserve"> </w:t>
+      </w:r>
+      <w:r>
+        <w:t xml:space="preserve">Input required for simulating </w:t>
+      </w:r>
+      <w:r>
+        <w:t xml:space="preserve">agricultural diversions, supplementary pumping, irrigation, and demand calculations are all specified within the </w:t>
+      </w:r>
+      <w:r>
+        <w:t>AG</w:t>
+      </w:r>
+      <w:r>
+        <w:t xml:space="preserve"> Package input file. All exchanges between different packages (SFR2, UZF1, and </w:t>
+      </w:r>
+      <w:r>
+        <w:t>AG</w:t>
+      </w:r>
+      <w:r>
+        <w:t xml:space="preserve">) are calculated within the </w:t>
+      </w:r>
+      <w:r>
+        <w:t>AG</w:t>
+      </w:r>
+      <w:r>
+        <w:t xml:space="preserve"> Package; however, the SFR2 and UZF1 Packages must be active in order to use their capabilities in conjunction with the </w:t>
+      </w:r>
+      <w:r>
+        <w:t>AG</w:t>
+      </w:r>
+      <w:r>
+        <w:t xml:space="preserve"> Package. Diversion segments must be specified within the SFR2 Package</w:t>
+      </w:r>
+      <w:r>
+        <w:t xml:space="preserve"> in order to apply diverted water as irrigation. </w:t>
+      </w:r>
+      <w:r>
+        <w:t xml:space="preserve">All data for supplementary and irrigation wells is specified within the </w:t>
+      </w:r>
+      <w:r>
+        <w:t>AG</w:t>
+      </w:r>
+      <w:r>
+        <w:t xml:space="preserve"> Package input file; </w:t>
+      </w:r>
+      <w:r>
+        <w:t xml:space="preserve">the </w:t>
+      </w:r>
+      <w:r>
+        <w:t>AG</w:t>
+      </w:r>
+      <w:r>
+        <w:t xml:space="preserve"> Package </w:t>
+      </w:r>
+      <w:r>
+        <w:t>calculates and applies its own boundary conditions to the groundwater flow equation for representing irrigation and/or supplementary wells.</w:t>
+      </w:r>
+    </w:p>
+    <w:p/>
+    <w:p>
+      <w:r>
+        <w:t xml:space="preserve">The </w:t>
+      </w:r>
+      <w:r>
+        <w:t>AG</w:t>
+      </w:r>
+      <w:r>
+        <w:t xml:space="preserve"> Package is</w:t>
+      </w:r>
+      <w:r>
+        <w:t xml:space="preserve"> activated </w:t>
+      </w:r>
+      <w:r>
+        <w:t xml:space="preserve">by </w:t>
+      </w:r>
+      <w:r>
+        <w:t>specifying a file type of “</w:t>
+      </w:r>
+      <w:r>
+        <w:t>AG</w:t>
+      </w:r>
+      <w:r>
+        <w:t>” within the MODFLOW-NWT Name file</w:t>
+      </w:r>
+      <w:r>
+        <w:t xml:space="preserve">. </w:t>
+      </w:r>
+      <w:r>
+        <w:t xml:space="preserve">The </w:t>
+      </w:r>
+      <w:r>
+        <w:t>AG</w:t>
+      </w:r>
+      <w:r>
+        <w:t xml:space="preserve"> input file contains </w:t>
+      </w:r>
+      <w:r>
+        <w:t xml:space="preserve">3 types of data, including 1) Options, 2) </w:t>
+      </w:r>
+      <w:r>
+        <w:t xml:space="preserve">Time series, 3) </w:t>
+      </w:r>
+      <w:r>
+        <w:t xml:space="preserve">Well List, and </w:t>
+      </w:r>
+      <w:r>
+        <w:t>4</w:t>
+      </w:r>
+      <w:r>
+        <w:t>) Stress Period data for specifying connectivity between segments and irrigation cells, supplemental wells and dive</w:t>
+      </w:r>
       <w:bookmarkStart w:id="0" w:name="_GoBack"/>
       <w:bookmarkEnd w:id="0"/>
-    </w:p>
-    <w:p>
-      <w:r>
-        <w:t xml:space="preserve">The </w:t>
-      </w:r>
-      <w:r>
-        <w:t>A</w:t>
-      </w:r>
-      <w:r>
-        <w:t>gricultural Water-</w:t>
-      </w:r>
-      <w:r>
-        <w:t>U</w:t>
-      </w:r>
-      <w:r>
-        <w:t xml:space="preserve">se </w:t>
-      </w:r>
-      <w:r>
-        <w:t>Package</w:t>
-      </w:r>
-      <w:r>
-        <w:t xml:space="preserve"> (</w:t>
-      </w:r>
-      <w:r>
-        <w:t>AG</w:t>
-      </w:r>
-      <w:r>
-        <w:t xml:space="preserve">) </w:t>
-      </w:r>
-      <w:r>
-        <w:t>was developed for MODFLOW-</w:t>
-      </w:r>
-      <w:r>
-        <w:t xml:space="preserve">NWT </w:t>
-      </w:r>
-      <w:r>
-        <w:t xml:space="preserve">in order to simulate water use for irrigation. The </w:t>
-      </w:r>
-      <w:r>
-        <w:t>AG</w:t>
-      </w:r>
-      <w:r>
-        <w:t xml:space="preserve"> Package works with</w:t>
-      </w:r>
-      <w:r>
-        <w:t xml:space="preserve"> the Streamflow-Routing (SFR2)</w:t>
-      </w:r>
-      <w:r>
-        <w:t xml:space="preserve"> and </w:t>
-      </w:r>
-      <w:r>
-        <w:t>the</w:t>
-      </w:r>
-      <w:r>
-        <w:t xml:space="preserve"> </w:t>
-      </w:r>
-      <w:r>
-        <w:t>Unsaturated Flow (UZF1) Package</w:t>
-      </w:r>
-      <w:r>
-        <w:t>s</w:t>
-      </w:r>
-      <w:r>
-        <w:t xml:space="preserve">, and includes capabilities for </w:t>
-      </w:r>
-      <w:r>
-        <w:t>simulating</w:t>
-      </w:r>
-      <w:r>
-        <w:t xml:space="preserve"> pumping wells, similar to the WELL Package</w:t>
-      </w:r>
-      <w:r>
-        <w:t>.</w:t>
-      </w:r>
-      <w:r>
-        <w:t xml:space="preserve"> </w:t>
-      </w:r>
-      <w:r>
-        <w:t xml:space="preserve">Input required for simulating </w:t>
-      </w:r>
-      <w:r>
-        <w:t xml:space="preserve">agricultural diversions, supplementary pumping, irrigation, and demand calculations are all specified within the </w:t>
-      </w:r>
-      <w:r>
-        <w:t>AG</w:t>
-      </w:r>
-      <w:r>
-        <w:t xml:space="preserve"> Package input file. All exchanges between different packages (SFR2, UZF1, and </w:t>
-      </w:r>
-      <w:r>
-        <w:t>AG</w:t>
-      </w:r>
-      <w:r>
-        <w:t xml:space="preserve">) are calculated within the </w:t>
-      </w:r>
-      <w:r>
-        <w:t>AG</w:t>
-      </w:r>
-      <w:r>
-        <w:t xml:space="preserve"> Package; however, the SFR2 and UZF1 Packages must be active in order to use their capabilities in conjunction with the </w:t>
-      </w:r>
-      <w:r>
-        <w:t>AG</w:t>
-      </w:r>
-      <w:r>
-        <w:t xml:space="preserve"> Package. Diversion segments must be specified within the SFR2 Package</w:t>
-      </w:r>
-      <w:r>
-        <w:t xml:space="preserve"> in order to apply diverted water as irrigation. </w:t>
-      </w:r>
-      <w:r>
-        <w:t xml:space="preserve">All data for supplementary and irrigation wells is specified within the </w:t>
-      </w:r>
-      <w:r>
-        <w:t>AG</w:t>
-      </w:r>
-      <w:r>
-        <w:t xml:space="preserve"> Package input file; </w:t>
-      </w:r>
-      <w:r>
-        <w:t xml:space="preserve">the </w:t>
-      </w:r>
-      <w:r>
-        <w:t>AG</w:t>
-      </w:r>
-      <w:r>
-        <w:t xml:space="preserve"> Package </w:t>
-      </w:r>
-      <w:r>
-        <w:t>calculates and applies its own boundary conditions to the groundwater flow equation for representing irrigation and/or supplementary wells.</w:t>
-      </w:r>
-    </w:p>
-    <w:p/>
-    <w:p>
-      <w:r>
-        <w:t xml:space="preserve">The </w:t>
-      </w:r>
-      <w:r>
-        <w:t>AG</w:t>
-      </w:r>
-      <w:r>
-        <w:t xml:space="preserve"> Package is</w:t>
-      </w:r>
-      <w:r>
-        <w:t xml:space="preserve"> activated </w:t>
-      </w:r>
-      <w:r>
-        <w:t xml:space="preserve">by </w:t>
-      </w:r>
-      <w:r>
-        <w:t>specifying a file type of “</w:t>
-      </w:r>
-      <w:r>
-        <w:t>AG</w:t>
-      </w:r>
-      <w:r>
-        <w:t>” within the MODFLOW-NWT Name file</w:t>
-      </w:r>
-      <w:r>
-        <w:t xml:space="preserve">. </w:t>
-      </w:r>
-      <w:r>
-        <w:t xml:space="preserve">The </w:t>
-      </w:r>
-      <w:r>
-        <w:t>AG</w:t>
-      </w:r>
-      <w:r>
-        <w:t xml:space="preserve"> input file contains </w:t>
-      </w:r>
-      <w:r>
-        <w:t xml:space="preserve">3 types of data, including 1) Options, 2) </w:t>
-      </w:r>
-      <w:r>
-        <w:t xml:space="preserve">Time series, 3) </w:t>
-      </w:r>
-      <w:r>
-        <w:t xml:space="preserve">Well List, and </w:t>
-      </w:r>
-      <w:r>
-        <w:t>4</w:t>
-      </w:r>
-      <w:r>
-        <w:t>) Stress Period data for specifying connectivity between segments and irrigation cells, supplemental wells and diversion segments, and irrigation wells and irrigation cells.</w:t>
+      <w:r>
+        <w:t>rsion segments, and irrigation wells and irrigation cells.</w:t>
       </w:r>
     </w:p>
     <w:p/>
@@ -7441,7 +7447,13 @@
         <w:t xml:space="preserve">: </w:t>
       </w:r>
       <w:r>
-        <w:t>[IRRSFR]</w:t>
+        <w:t>[</w:t>
+      </w:r>
+      <w:r>
+        <w:t>IRRDIVERSION</w:t>
+      </w:r>
+      <w:r>
+        <w:t>]</w:t>
       </w:r>
     </w:p>
     <w:p>
@@ -9635,7 +9647,7 @@
           <w:rStyle w:val="Red"/>
           <w:color w:val="auto"/>
         </w:rPr>
-        <w:t>IRRSFR</w:t>
+        <w:t>IRRDIVERSION</w:t>
       </w:r>
       <w:r>
         <w:rPr>
@@ -9664,7 +9676,21 @@
           <w:rStyle w:val="Red"/>
           <w:color w:val="auto"/>
         </w:rPr>
-        <w:t xml:space="preserve"> variable. IRRSFR </w:t>
+        <w:t xml:space="preserve"> variable. </w:t>
+      </w:r>
+      <w:r>
+        <w:rPr>
+          <w:rStyle w:val="Red"/>
+          <w:color w:val="auto"/>
+        </w:rPr>
+        <w:t>IRRDIVERSION</w:t>
+      </w:r>
+      <w:r>
+        <w:rPr>
+          <w:rStyle w:val="Red"/>
+          <w:color w:val="auto"/>
+        </w:rPr>
+        <w:t xml:space="preserve"> </w:t>
       </w:r>
       <w:r>
         <w:rPr>
@@ -12948,7 +12974,7 @@
 </file>
 
 <file path=customXml/itemProps1.xml><?xml version="1.0" encoding="utf-8"?>
-<ds:datastoreItem xmlns:ds="http://schemas.openxmlformats.org/officeDocument/2006/customXml" ds:itemID="{76AD1EB1-07AD-4B13-9029-A4956FEC37A2}">
+<ds:datastoreItem xmlns:ds="http://schemas.openxmlformats.org/officeDocument/2006/customXml" ds:itemID="{FD6B0E2C-C2E2-41C6-BE4F-602733BF46B0}">
   <ds:schemaRefs>
     <ds:schemaRef ds:uri="http://schemas.openxmlformats.org/officeDocument/2006/bibliography"/>
   </ds:schemaRefs>

</xml_diff>

<commit_message>
upated input instructions. adding TRIGGER option
</commit_message>
<xml_diff>
--- a/Examples/AgWaterUse/doc/Input_instructions_AG.docx
+++ b/Examples/AgWaterUse/doc/Input_instructions_AG.docx
@@ -8987,6 +8987,21 @@
           <w:rStyle w:val="Red"/>
           <w:color w:val="auto"/>
         </w:rPr>
+        <w:tab/>
+      </w:r>
+      <w:r>
+        <w:rPr>
+          <w:rStyle w:val="Red"/>
+          <w:color w:val="auto"/>
+        </w:rPr>
+        <w:tab/>
+        <w:t>IRRPERIODSEG</w:t>
+      </w:r>
+      <w:r>
+        <w:rPr>
+          <w:rStyle w:val="Red"/>
+          <w:color w:val="auto"/>
+        </w:rPr>
         <w:t>]</w:t>
       </w:r>
       <w:r>
@@ -10080,6 +10095,14 @@
           <w:color w:val="auto"/>
         </w:rPr>
         <w:t>WELL</w:t>
+      </w:r>
+      <w:r>
+        <w:rPr>
+          <w:rStyle w:val="Red"/>
+          <w:color w:val="auto"/>
+        </w:rPr>
+        <w:tab/>
+        <w:t>IRRPERIODWELL</w:t>
       </w:r>
       <w:r>
         <w:rPr>
@@ -11785,6 +11808,44 @@
           <w:rStyle w:val="Red"/>
           <w:color w:val="auto"/>
         </w:rPr>
+        <w:t>IRRPERIODSEG</w:t>
+      </w:r>
+      <w:r>
+        <w:rPr>
+          <w:rStyle w:val="Red"/>
+          <w:color w:val="auto"/>
+        </w:rPr>
+        <w:tab/>
+      </w:r>
+      <w:r>
+        <w:rPr>
+          <w:rStyle w:val="Red"/>
+          <w:color w:val="auto"/>
+        </w:rPr>
+        <w:tab/>
+        <w:t>A real variable equal to the length of time water will be diverted for a single irrigation event. Although this variable is always specified, it only is used if the OPTIONS character variable TRIGGER is specified.</w:t>
+      </w:r>
+    </w:p>
+    <w:p>
+      <w:pPr>
+        <w:rPr>
+          <w:rStyle w:val="Red"/>
+          <w:color w:val="auto"/>
+        </w:rPr>
+      </w:pPr>
+    </w:p>
+    <w:p>
+      <w:pPr>
+        <w:rPr>
+          <w:rStyle w:val="Red"/>
+          <w:color w:val="auto"/>
+        </w:rPr>
+      </w:pPr>
+      <w:r>
+        <w:rPr>
+          <w:rStyle w:val="Red"/>
+          <w:color w:val="auto"/>
+        </w:rPr>
         <w:t>IRRROW_</w:t>
       </w:r>
       <w:r>
@@ -11816,6 +11877,34 @@
         </w:rPr>
         <w:t>.</w:t>
       </w:r>
+      <w:r>
+        <w:rPr>
+          <w:rStyle w:val="Red"/>
+          <w:color w:val="auto"/>
+        </w:rPr>
+        <w:t xml:space="preserve"> </w:t>
+      </w:r>
+      <w:r>
+        <w:rPr>
+          <w:rStyle w:val="Red"/>
+          <w:color w:val="auto"/>
+        </w:rPr>
+        <w:t xml:space="preserve">This variable only is specified for </w:t>
+      </w:r>
+      <w:r>
+        <w:rPr>
+          <w:rStyle w:val="Red"/>
+          <w:color w:val="auto"/>
+        </w:rPr>
+        <w:t>MODFLOW-only</w:t>
+      </w:r>
+      <w:r>
+        <w:rPr>
+          <w:rStyle w:val="Red"/>
+          <w:color w:val="auto"/>
+        </w:rPr>
+        <w:t xml:space="preserve"> simulations.</w:t>
+      </w:r>
     </w:p>
     <w:p>
       <w:pPr>
@@ -11881,6 +11970,20 @@
         </w:rPr>
         <w:t>.</w:t>
       </w:r>
+      <w:r>
+        <w:rPr>
+          <w:rStyle w:val="Red"/>
+          <w:color w:val="auto"/>
+        </w:rPr>
+        <w:t xml:space="preserve"> </w:t>
+      </w:r>
+      <w:r>
+        <w:rPr>
+          <w:rStyle w:val="Red"/>
+          <w:color w:val="auto"/>
+        </w:rPr>
+        <w:t>This variable only is specified for MODFLOW-only simulations.</w:t>
+      </w:r>
     </w:p>
     <w:p>
       <w:pPr>
@@ -11933,6 +12036,13 @@
         </w:rPr>
         <w:t>.</w:t>
       </w:r>
+      <w:r>
+        <w:rPr>
+          <w:rStyle w:val="Red"/>
+          <w:color w:val="auto"/>
+        </w:rPr>
+        <w:t xml:space="preserve"> This variable only is specified for PRMS-only and GSFLOW simulations.</w:t>
+      </w:r>
     </w:p>
     <w:p>
       <w:pPr>
@@ -11990,7 +12100,28 @@
           <w:rStyle w:val="Red"/>
           <w:color w:val="auto"/>
         </w:rPr>
-        <w:t>that is not used and can be set to zero</w:t>
+        <w:t>that</w:t>
+      </w:r>
+      <w:r>
+        <w:rPr>
+          <w:rStyle w:val="Red"/>
+          <w:color w:val="auto"/>
+        </w:rPr>
+        <w:t xml:space="preserve"> must be specified</w:t>
+      </w:r>
+      <w:r>
+        <w:rPr>
+          <w:rStyle w:val="Red"/>
+          <w:color w:val="auto"/>
+        </w:rPr>
+        <w:t xml:space="preserve"> but</w:t>
+      </w:r>
+      <w:r>
+        <w:rPr>
+          <w:rStyle w:val="Red"/>
+          <w:color w:val="auto"/>
+        </w:rPr>
+        <w:t xml:space="preserve"> is not used and can be set to zero</w:t>
       </w:r>
       <w:r>
         <w:rPr>
@@ -11999,6 +12130,48 @@
         </w:rPr>
         <w:t>.</w:t>
       </w:r>
+      <w:r>
+        <w:rPr>
+          <w:rStyle w:val="Red"/>
+          <w:color w:val="auto"/>
+        </w:rPr>
+        <w:t xml:space="preserve"> </w:t>
+      </w:r>
+      <w:r>
+        <w:rPr>
+          <w:rStyle w:val="Red"/>
+          <w:color w:val="auto"/>
+        </w:rPr>
+        <w:t xml:space="preserve">This variable only is </w:t>
+      </w:r>
+      <w:r>
+        <w:rPr>
+          <w:rStyle w:val="Red"/>
+          <w:color w:val="auto"/>
+        </w:rPr>
+        <w:t>specified</w:t>
+      </w:r>
+      <w:r>
+        <w:rPr>
+          <w:rStyle w:val="Red"/>
+          <w:color w:val="auto"/>
+        </w:rPr>
+        <w:t xml:space="preserve"> for PRMS</w:t>
+      </w:r>
+      <w:r>
+        <w:rPr>
+          <w:rStyle w:val="Red"/>
+          <w:color w:val="auto"/>
+        </w:rPr>
+        <w:t>-only</w:t>
+      </w:r>
+      <w:r>
+        <w:rPr>
+          <w:rStyle w:val="Red"/>
+          <w:color w:val="auto"/>
+        </w:rPr>
+        <w:t xml:space="preserve"> and GSFLOW simulations.</w:t>
+      </w:r>
     </w:p>
     <w:p>
       <w:pPr>
@@ -12048,13 +12221,6 @@
           <w:rStyle w:val="Red"/>
           <w:color w:val="auto"/>
         </w:rPr>
-        <w:tab/>
-      </w:r>
-      <w:r>
-        <w:rPr>
-          <w:rStyle w:val="Red"/>
-          <w:color w:val="auto"/>
-        </w:rPr>
         <w:t>A real variable equal to the fractio</w:t>
       </w:r>
       <w:r>
@@ -12723,6 +12889,51 @@
           <w:rStyle w:val="Red"/>
           <w:color w:val="auto"/>
         </w:rPr>
+        <w:t>IRRPERIOD</w:t>
+      </w:r>
+      <w:r>
+        <w:rPr>
+          <w:rStyle w:val="Red"/>
+          <w:color w:val="auto"/>
+        </w:rPr>
+        <w:t>WELL</w:t>
+      </w:r>
+      <w:r>
+        <w:rPr>
+          <w:rStyle w:val="Red"/>
+          <w:color w:val="auto"/>
+        </w:rPr>
+        <w:tab/>
+      </w:r>
+      <w:r>
+        <w:rPr>
+          <w:rStyle w:val="Red"/>
+          <w:color w:val="auto"/>
+        </w:rPr>
+        <w:tab/>
+        <w:t>A real variable equal to the length of time water will be diverted for a single irrigation event. Although this variable is always specified, it only is used if the OPTIONS character variable TRIGGER is specified.</w:t>
+      </w:r>
+    </w:p>
+    <w:p>
+      <w:pPr>
+        <w:rPr>
+          <w:rStyle w:val="Red"/>
+          <w:color w:val="auto"/>
+        </w:rPr>
+      </w:pPr>
+    </w:p>
+    <w:p>
+      <w:pPr>
+        <w:rPr>
+          <w:rStyle w:val="Red"/>
+          <w:color w:val="auto"/>
+        </w:rPr>
+      </w:pPr>
+      <w:r>
+        <w:rPr>
+          <w:rStyle w:val="Red"/>
+          <w:color w:val="auto"/>
+        </w:rPr>
         <w:t>IRRROW_WELL</w:t>
       </w:r>
       <w:r>
@@ -12740,6 +12951,20 @@
         </w:rPr>
         <w:t>.</w:t>
       </w:r>
+      <w:r>
+        <w:rPr>
+          <w:rStyle w:val="Red"/>
+          <w:color w:val="auto"/>
+        </w:rPr>
+        <w:t xml:space="preserve"> </w:t>
+      </w:r>
+      <w:r>
+        <w:rPr>
+          <w:rStyle w:val="Red"/>
+          <w:color w:val="auto"/>
+        </w:rPr>
+        <w:t>This variable only is specified for MODFLOW-only simulations.</w:t>
+      </w:r>
     </w:p>
     <w:p>
       <w:pPr>
@@ -12785,6 +13010,20 @@
         </w:rPr>
         <w:t>.</w:t>
       </w:r>
+      <w:r>
+        <w:rPr>
+          <w:rStyle w:val="Red"/>
+          <w:color w:val="auto"/>
+        </w:rPr>
+        <w:t xml:space="preserve"> </w:t>
+      </w:r>
+      <w:r>
+        <w:rPr>
+          <w:rStyle w:val="Red"/>
+          <w:color w:val="auto"/>
+        </w:rPr>
+        <w:t>This variable only is specified for MODFLOW-only simulations.</w:t>
+      </w:r>
     </w:p>
     <w:p>
       <w:pPr>
@@ -12858,6 +13097,62 @@
         </w:rPr>
         <w:t>.</w:t>
       </w:r>
+      <w:r>
+        <w:rPr>
+          <w:rStyle w:val="Red"/>
+          <w:color w:val="auto"/>
+        </w:rPr>
+        <w:t xml:space="preserve"> </w:t>
+      </w:r>
+      <w:r>
+        <w:rPr>
+          <w:rStyle w:val="Red"/>
+          <w:color w:val="auto"/>
+        </w:rPr>
+        <w:t>An integer variable that must be specified but is not used and can be set to zero</w:t>
+      </w:r>
+      <w:r>
+        <w:rPr>
+          <w:rStyle w:val="Red"/>
+          <w:color w:val="auto"/>
+        </w:rPr>
+        <w:t>.</w:t>
+      </w:r>
+      <w:r>
+        <w:rPr>
+          <w:rStyle w:val="Red"/>
+          <w:color w:val="auto"/>
+        </w:rPr>
+        <w:t xml:space="preserve"> This variable only is </w:t>
+      </w:r>
+      <w:r>
+        <w:rPr>
+          <w:rStyle w:val="Red"/>
+          <w:color w:val="auto"/>
+        </w:rPr>
+        <w:t>specified</w:t>
+      </w:r>
+      <w:r>
+        <w:rPr>
+          <w:rStyle w:val="Red"/>
+          <w:color w:val="auto"/>
+        </w:rPr>
+        <w:t xml:space="preserve"> for PRMS</w:t>
+      </w:r>
+      <w:r>
+        <w:rPr>
+          <w:rStyle w:val="Red"/>
+          <w:color w:val="auto"/>
+        </w:rPr>
+        <w:t>-only</w:t>
+      </w:r>
+      <w:r>
+        <w:rPr>
+          <w:rStyle w:val="Red"/>
+          <w:color w:val="auto"/>
+        </w:rPr>
+        <w:t xml:space="preserve"> and GSFLOW simulations.</w:t>
+      </w:r>
     </w:p>
     <w:p>
       <w:pPr>
@@ -12901,7 +13196,13 @@
           <w:color w:val="auto"/>
         </w:rPr>
         <w:tab/>
-        <w:t>An integer variable that is not used and can be set to zero</w:t>
+      </w:r>
+      <w:r>
+        <w:rPr>
+          <w:rStyle w:val="Red"/>
+          <w:color w:val="auto"/>
+        </w:rPr>
+        <w:t>An integer variable that must be specified but is not used and can be set to zero</w:t>
       </w:r>
       <w:r>
         <w:rPr>
@@ -12909,9 +13210,44 @@
           <w:color w:val="auto"/>
         </w:rPr>
         <w:t>.</w:t>
+      </w:r>
+      <w:r>
+        <w:rPr>
+          <w:rStyle w:val="Red"/>
+          <w:color w:val="auto"/>
+        </w:rPr>
+        <w:t xml:space="preserve"> This variable only is </w:t>
+      </w:r>
+      <w:r>
+        <w:rPr>
+          <w:rStyle w:val="Red"/>
+          <w:color w:val="auto"/>
+        </w:rPr>
+        <w:t>specified</w:t>
+      </w:r>
+      <w:r>
+        <w:rPr>
+          <w:rStyle w:val="Red"/>
+          <w:color w:val="auto"/>
+        </w:rPr>
+        <w:t xml:space="preserve"> for PRMS</w:t>
+      </w:r>
+      <w:r>
+        <w:rPr>
+          <w:rStyle w:val="Red"/>
+          <w:color w:val="auto"/>
+        </w:rPr>
+        <w:t>-only</w:t>
       </w:r>
       <w:bookmarkStart w:id="1" w:name="_GoBack"/>
       <w:bookmarkEnd w:id="1"/>
+      <w:r>
+        <w:rPr>
+          <w:rStyle w:val="Red"/>
+          <w:color w:val="auto"/>
+        </w:rPr>
+        <w:t xml:space="preserve"> and GSFLOW simulations.</w:t>
+      </w:r>
     </w:p>
     <w:p>
       <w:pPr>
@@ -13917,6 +14253,7 @@
           <w:rStyle w:val="Red"/>
           <w:color w:val="auto"/>
         </w:rPr>
+        <w:lastRenderedPageBreak/>
         <w:t xml:space="preserve">              .</w:t>
       </w:r>
     </w:p>
@@ -14027,7 +14364,6 @@
     </w:p>
     <w:p>
       <w:r>
-        <w:lastRenderedPageBreak/>
         <w:t>Q</w:t>
       </w:r>
       <w:r>
@@ -15227,7 +15563,7 @@
 </file>
 
 <file path=customXml/itemProps1.xml><?xml version="1.0" encoding="utf-8"?>
-<ds:datastoreItem xmlns:ds="http://schemas.openxmlformats.org/officeDocument/2006/customXml" ds:itemID="{B0B10254-2091-4872-B0DF-5A626E8E4407}">
+<ds:datastoreItem xmlns:ds="http://schemas.openxmlformats.org/officeDocument/2006/customXml" ds:itemID="{CF736CD9-5121-4BEA-A3F6-91B1E3FF5F9B}">
   <ds:schemaRefs>
     <ds:schemaRef ds:uri="http://schemas.openxmlformats.org/officeDocument/2006/bibliography"/>
   </ds:schemaRefs>

</xml_diff>

<commit_message>
fixed type in variable definition
</commit_message>
<xml_diff>
--- a/Examples/AgWaterUse/doc/Input_instructions_AG.docx
+++ b/Examples/AgWaterUse/doc/Input_instructions_AG.docx
@@ -11823,7 +11823,42 @@
           <w:color w:val="auto"/>
         </w:rPr>
         <w:tab/>
-        <w:t>A real variable equal to the length of time water will be diverted for a single irrigation event. Although this variable is always specified, it only is used if the OPTIONS character variable TRIGGER is specified.</w:t>
+        <w:t xml:space="preserve">A real variable equal to the length of time water will be diverted for a single irrigation event. Although this variable is </w:t>
+      </w:r>
+      <w:r>
+        <w:rPr>
+          <w:rStyle w:val="Red"/>
+          <w:color w:val="auto"/>
+        </w:rPr>
+        <w:t xml:space="preserve">specified for each </w:t>
+      </w:r>
+      <w:r>
+        <w:rPr>
+          <w:rStyle w:val="Red"/>
+          <w:color w:val="auto"/>
+        </w:rPr>
+        <w:t>SEGID,</w:t>
+      </w:r>
+      <w:r>
+        <w:rPr>
+          <w:rStyle w:val="Red"/>
+          <w:color w:val="auto"/>
+        </w:rPr>
+        <w:t xml:space="preserve"> it only is used if the character variable TRIGGER is specified</w:t>
+      </w:r>
+      <w:r>
+        <w:rPr>
+          <w:rStyle w:val="Red"/>
+          <w:color w:val="auto"/>
+        </w:rPr>
+        <w:t xml:space="preserve"> in the options block</w:t>
+      </w:r>
+      <w:r>
+        <w:rPr>
+          <w:rStyle w:val="Red"/>
+          <w:color w:val="auto"/>
+        </w:rPr>
+        <w:t>.</w:t>
       </w:r>
     </w:p>
     <w:p>
@@ -12911,336 +12946,370 @@
           <w:color w:val="auto"/>
         </w:rPr>
         <w:tab/>
-        <w:t>A real variable equal to the length of time water will be diverted for a single irrigation event. Although this variable is always specified, it only is used if the OPTIONS character variable TRIGGER is specified.</w:t>
-      </w:r>
-    </w:p>
-    <w:p>
-      <w:pPr>
-        <w:rPr>
-          <w:rStyle w:val="Red"/>
-          <w:color w:val="auto"/>
-        </w:rPr>
-      </w:pPr>
-    </w:p>
-    <w:p>
-      <w:pPr>
-        <w:rPr>
-          <w:rStyle w:val="Red"/>
-          <w:color w:val="auto"/>
-        </w:rPr>
-      </w:pPr>
-      <w:r>
-        <w:rPr>
-          <w:rStyle w:val="Red"/>
-          <w:color w:val="auto"/>
-        </w:rPr>
-        <w:t>IRRROW_WELL</w:t>
-      </w:r>
-      <w:r>
-        <w:rPr>
-          <w:rStyle w:val="Red"/>
-          <w:color w:val="auto"/>
-        </w:rPr>
-        <w:tab/>
-        <w:t>An integer variable equal to the cell row number to which pumped water will be applied as irrigation</w:t>
-      </w:r>
-      <w:r>
-        <w:rPr>
-          <w:rStyle w:val="Red"/>
-          <w:color w:val="auto"/>
-        </w:rPr>
-        <w:t>.</w:t>
-      </w:r>
-      <w:r>
-        <w:rPr>
-          <w:rStyle w:val="Red"/>
-          <w:color w:val="auto"/>
-        </w:rPr>
-        <w:t xml:space="preserve"> </w:t>
-      </w:r>
-      <w:r>
-        <w:rPr>
-          <w:rStyle w:val="Red"/>
-          <w:color w:val="auto"/>
-        </w:rPr>
-        <w:t>This variable only is specified for MODFLOW-only simulations.</w:t>
-      </w:r>
-    </w:p>
-    <w:p>
-      <w:pPr>
-        <w:rPr>
-          <w:rStyle w:val="Red"/>
-          <w:color w:val="auto"/>
-        </w:rPr>
-      </w:pPr>
-    </w:p>
-    <w:p>
-      <w:pPr>
-        <w:rPr>
-          <w:rStyle w:val="Red"/>
-          <w:color w:val="auto"/>
-        </w:rPr>
-      </w:pPr>
-      <w:r>
-        <w:rPr>
-          <w:rStyle w:val="Red"/>
-          <w:color w:val="auto"/>
-        </w:rPr>
-        <w:t>IRRCOL_WELL</w:t>
-      </w:r>
-      <w:r>
-        <w:rPr>
-          <w:rStyle w:val="Red"/>
-          <w:color w:val="auto"/>
-        </w:rPr>
-        <w:tab/>
-      </w:r>
-      <w:r>
-        <w:rPr>
-          <w:rStyle w:val="Red"/>
-          <w:color w:val="auto"/>
-        </w:rPr>
-        <w:tab/>
-        <w:t>An integer variable equal to the cell column number to which pumped water will be applied as irrigation</w:t>
-      </w:r>
-      <w:r>
-        <w:rPr>
-          <w:rStyle w:val="Red"/>
-          <w:color w:val="auto"/>
-        </w:rPr>
-        <w:t>.</w:t>
-      </w:r>
-      <w:r>
-        <w:rPr>
-          <w:rStyle w:val="Red"/>
-          <w:color w:val="auto"/>
-        </w:rPr>
-        <w:t xml:space="preserve"> </w:t>
-      </w:r>
-      <w:r>
-        <w:rPr>
-          <w:rStyle w:val="Red"/>
-          <w:color w:val="auto"/>
-        </w:rPr>
-        <w:t>This variable only is specified for MODFLOW-only simulations.</w:t>
-      </w:r>
-    </w:p>
-    <w:p>
-      <w:pPr>
-        <w:rPr>
-          <w:rStyle w:val="Red"/>
-          <w:color w:val="auto"/>
-        </w:rPr>
-      </w:pPr>
-    </w:p>
-    <w:p>
-      <w:pPr>
-        <w:rPr>
-          <w:rStyle w:val="Red"/>
-          <w:color w:val="auto"/>
-        </w:rPr>
-      </w:pPr>
-      <w:r>
-        <w:rPr>
-          <w:rStyle w:val="Red"/>
-          <w:color w:val="auto"/>
-        </w:rPr>
-        <w:t>HRU_ID_</w:t>
-      </w:r>
-      <w:r>
-        <w:rPr>
-          <w:rStyle w:val="Red"/>
-          <w:color w:val="auto"/>
-        </w:rPr>
-        <w:t xml:space="preserve"> </w:t>
-      </w:r>
-      <w:r>
-        <w:rPr>
-          <w:rStyle w:val="Red"/>
-          <w:color w:val="auto"/>
-        </w:rPr>
-        <w:t>WELL</w:t>
-      </w:r>
-      <w:r>
-        <w:rPr>
-          <w:rStyle w:val="Red"/>
-          <w:color w:val="auto"/>
-        </w:rPr>
-        <w:tab/>
-      </w:r>
-      <w:r>
-        <w:rPr>
-          <w:rStyle w:val="Red"/>
-          <w:color w:val="auto"/>
-        </w:rPr>
-        <w:tab/>
-        <w:t xml:space="preserve">An integer variable equal to the </w:t>
-      </w:r>
-      <w:r>
-        <w:rPr>
-          <w:rStyle w:val="Red"/>
-          <w:color w:val="auto"/>
-        </w:rPr>
-        <w:t>HRU ID</w:t>
-      </w:r>
-      <w:r>
-        <w:rPr>
-          <w:rStyle w:val="Red"/>
-          <w:color w:val="auto"/>
-        </w:rPr>
-        <w:t xml:space="preserve"> to which pumped water will be applied as irrigation</w:t>
-      </w:r>
-      <w:r>
-        <w:rPr>
-          <w:rStyle w:val="Red"/>
-          <w:color w:val="auto"/>
-        </w:rPr>
-        <w:t>.</w:t>
-      </w:r>
-      <w:r>
-        <w:rPr>
-          <w:rStyle w:val="Red"/>
-          <w:color w:val="auto"/>
-        </w:rPr>
-        <w:t xml:space="preserve"> </w:t>
-      </w:r>
-      <w:r>
-        <w:rPr>
-          <w:rStyle w:val="Red"/>
-          <w:color w:val="auto"/>
-        </w:rPr>
-        <w:t>An integer variable that must be specified but is not used and can be set to zero</w:t>
-      </w:r>
-      <w:r>
-        <w:rPr>
-          <w:rStyle w:val="Red"/>
-          <w:color w:val="auto"/>
-        </w:rPr>
-        <w:t>.</w:t>
-      </w:r>
-      <w:r>
-        <w:rPr>
-          <w:rStyle w:val="Red"/>
-          <w:color w:val="auto"/>
-        </w:rPr>
-        <w:t xml:space="preserve"> This variable only is </w:t>
-      </w:r>
-      <w:r>
-        <w:rPr>
-          <w:rStyle w:val="Red"/>
-          <w:color w:val="auto"/>
-        </w:rPr>
-        <w:t>specified</w:t>
-      </w:r>
-      <w:r>
-        <w:rPr>
-          <w:rStyle w:val="Red"/>
-          <w:color w:val="auto"/>
-        </w:rPr>
-        <w:t xml:space="preserve"> for PRMS</w:t>
-      </w:r>
-      <w:r>
-        <w:rPr>
-          <w:rStyle w:val="Red"/>
-          <w:color w:val="auto"/>
-        </w:rPr>
-        <w:t>-only</w:t>
-      </w:r>
-      <w:r>
-        <w:rPr>
-          <w:rStyle w:val="Red"/>
-          <w:color w:val="auto"/>
-        </w:rPr>
-        <w:t xml:space="preserve"> and GSFLOW simulations.</w:t>
-      </w:r>
-    </w:p>
-    <w:p>
-      <w:pPr>
-        <w:rPr>
-          <w:rStyle w:val="Red"/>
-          <w:color w:val="auto"/>
-        </w:rPr>
-      </w:pPr>
-    </w:p>
-    <w:p>
-      <w:pPr>
-        <w:rPr>
-          <w:rStyle w:val="Red"/>
-          <w:color w:val="auto"/>
-        </w:rPr>
-      </w:pPr>
-      <w:r>
-        <w:rPr>
-          <w:rStyle w:val="Red"/>
-          <w:color w:val="auto"/>
-        </w:rPr>
-        <w:t>DUM_</w:t>
-      </w:r>
-      <w:r>
-        <w:rPr>
-          <w:rStyle w:val="Red"/>
-          <w:color w:val="auto"/>
-        </w:rPr>
-        <w:t xml:space="preserve"> </w:t>
-      </w:r>
-      <w:r>
-        <w:rPr>
-          <w:rStyle w:val="Red"/>
-          <w:color w:val="auto"/>
-        </w:rPr>
-        <w:t>DIVERSION</w:t>
-      </w:r>
-      <w:r>
-        <w:rPr>
-          <w:rStyle w:val="Red"/>
-          <w:color w:val="auto"/>
-        </w:rPr>
-        <w:tab/>
-      </w:r>
-      <w:r>
-        <w:rPr>
-          <w:rStyle w:val="Red"/>
-          <w:color w:val="auto"/>
-        </w:rPr>
-        <w:t>An integer variable that must be specified but is not used and can be set to zero</w:t>
-      </w:r>
-      <w:r>
-        <w:rPr>
-          <w:rStyle w:val="Red"/>
-          <w:color w:val="auto"/>
-        </w:rPr>
-        <w:t>.</w:t>
-      </w:r>
-      <w:r>
-        <w:rPr>
-          <w:rStyle w:val="Red"/>
-          <w:color w:val="auto"/>
-        </w:rPr>
-        <w:t xml:space="preserve"> This variable only is </w:t>
-      </w:r>
-      <w:r>
-        <w:rPr>
-          <w:rStyle w:val="Red"/>
-          <w:color w:val="auto"/>
-        </w:rPr>
-        <w:t>specified</w:t>
-      </w:r>
-      <w:r>
-        <w:rPr>
-          <w:rStyle w:val="Red"/>
-          <w:color w:val="auto"/>
-        </w:rPr>
-        <w:t xml:space="preserve"> for PRMS</w:t>
-      </w:r>
-      <w:r>
-        <w:rPr>
-          <w:rStyle w:val="Red"/>
-          <w:color w:val="auto"/>
-        </w:rPr>
-        <w:t>-only</w:t>
+      </w:r>
+      <w:r>
+        <w:rPr>
+          <w:rStyle w:val="Red"/>
+          <w:color w:val="auto"/>
+        </w:rPr>
+        <w:t xml:space="preserve">A real variable equal to the length of time water will be </w:t>
+      </w:r>
+      <w:r>
+        <w:rPr>
+          <w:rStyle w:val="Red"/>
+          <w:color w:val="auto"/>
+        </w:rPr>
+        <w:t>pumped</w:t>
       </w:r>
       <w:bookmarkStart w:id="1" w:name="_GoBack"/>
       <w:bookmarkEnd w:id="1"/>
+      <w:r>
+        <w:rPr>
+          <w:rStyle w:val="Red"/>
+          <w:color w:val="auto"/>
+        </w:rPr>
+        <w:t xml:space="preserve"> for a single irrigation event. Although this variable is specified for each </w:t>
+      </w:r>
+      <w:r>
+        <w:rPr>
+          <w:rStyle w:val="Red"/>
+          <w:color w:val="auto"/>
+        </w:rPr>
+        <w:t>WELL</w:t>
+      </w:r>
+      <w:r>
+        <w:rPr>
+          <w:rStyle w:val="Red"/>
+          <w:color w:val="auto"/>
+        </w:rPr>
+        <w:t>, it only is used if the character variable TRIGGER is specified in the options block.</w:t>
+      </w:r>
+    </w:p>
+    <w:p>
+      <w:pPr>
+        <w:rPr>
+          <w:rStyle w:val="Red"/>
+          <w:color w:val="auto"/>
+        </w:rPr>
+      </w:pPr>
+    </w:p>
+    <w:p>
+      <w:pPr>
+        <w:rPr>
+          <w:rStyle w:val="Red"/>
+          <w:color w:val="auto"/>
+        </w:rPr>
+      </w:pPr>
+      <w:r>
+        <w:rPr>
+          <w:rStyle w:val="Red"/>
+          <w:color w:val="auto"/>
+        </w:rPr>
+        <w:t>IRRROW_WELL</w:t>
+      </w:r>
+      <w:r>
+        <w:rPr>
+          <w:rStyle w:val="Red"/>
+          <w:color w:val="auto"/>
+        </w:rPr>
+        <w:tab/>
+        <w:t>An integer variable equal to the cell row number to which pumped water will be applied as irrigation</w:t>
+      </w:r>
+      <w:r>
+        <w:rPr>
+          <w:rStyle w:val="Red"/>
+          <w:color w:val="auto"/>
+        </w:rPr>
+        <w:t>.</w:t>
+      </w:r>
+      <w:r>
+        <w:rPr>
+          <w:rStyle w:val="Red"/>
+          <w:color w:val="auto"/>
+        </w:rPr>
+        <w:t xml:space="preserve"> </w:t>
+      </w:r>
+      <w:r>
+        <w:rPr>
+          <w:rStyle w:val="Red"/>
+          <w:color w:val="auto"/>
+        </w:rPr>
+        <w:t>This variable only is specified for MODFLOW-only simulations.</w:t>
+      </w:r>
+    </w:p>
+    <w:p>
+      <w:pPr>
+        <w:rPr>
+          <w:rStyle w:val="Red"/>
+          <w:color w:val="auto"/>
+        </w:rPr>
+      </w:pPr>
+    </w:p>
+    <w:p>
+      <w:pPr>
+        <w:rPr>
+          <w:rStyle w:val="Red"/>
+          <w:color w:val="auto"/>
+        </w:rPr>
+      </w:pPr>
+      <w:r>
+        <w:rPr>
+          <w:rStyle w:val="Red"/>
+          <w:color w:val="auto"/>
+        </w:rPr>
+        <w:t>IRRCOL_WELL</w:t>
+      </w:r>
+      <w:r>
+        <w:rPr>
+          <w:rStyle w:val="Red"/>
+          <w:color w:val="auto"/>
+        </w:rPr>
+        <w:tab/>
+      </w:r>
+      <w:r>
+        <w:rPr>
+          <w:rStyle w:val="Red"/>
+          <w:color w:val="auto"/>
+        </w:rPr>
+        <w:tab/>
+        <w:t>An integer variable equal to the cell column number to which pumped water will be applied as irrigation</w:t>
+      </w:r>
+      <w:r>
+        <w:rPr>
+          <w:rStyle w:val="Red"/>
+          <w:color w:val="auto"/>
+        </w:rPr>
+        <w:t>.</w:t>
+      </w:r>
+      <w:r>
+        <w:rPr>
+          <w:rStyle w:val="Red"/>
+          <w:color w:val="auto"/>
+        </w:rPr>
+        <w:t xml:space="preserve"> </w:t>
+      </w:r>
+      <w:r>
+        <w:rPr>
+          <w:rStyle w:val="Red"/>
+          <w:color w:val="auto"/>
+        </w:rPr>
+        <w:t>This variable only is specified for MODFLOW-only simulations.</w:t>
+      </w:r>
+    </w:p>
+    <w:p>
+      <w:pPr>
+        <w:rPr>
+          <w:rStyle w:val="Red"/>
+          <w:color w:val="auto"/>
+        </w:rPr>
+      </w:pPr>
+    </w:p>
+    <w:p>
+      <w:pPr>
+        <w:rPr>
+          <w:rStyle w:val="Red"/>
+          <w:color w:val="auto"/>
+        </w:rPr>
+      </w:pPr>
+      <w:r>
+        <w:rPr>
+          <w:rStyle w:val="Red"/>
+          <w:color w:val="auto"/>
+        </w:rPr>
+        <w:t>HRU_ID_</w:t>
+      </w:r>
+      <w:r>
+        <w:rPr>
+          <w:rStyle w:val="Red"/>
+          <w:color w:val="auto"/>
+        </w:rPr>
+        <w:t xml:space="preserve"> </w:t>
+      </w:r>
+      <w:r>
+        <w:rPr>
+          <w:rStyle w:val="Red"/>
+          <w:color w:val="auto"/>
+        </w:rPr>
+        <w:t>WELL</w:t>
+      </w:r>
+      <w:r>
+        <w:rPr>
+          <w:rStyle w:val="Red"/>
+          <w:color w:val="auto"/>
+        </w:rPr>
+        <w:tab/>
+      </w:r>
+      <w:r>
+        <w:rPr>
+          <w:rStyle w:val="Red"/>
+          <w:color w:val="auto"/>
+        </w:rPr>
+        <w:tab/>
+        <w:t xml:space="preserve">An integer variable equal to the </w:t>
+      </w:r>
+      <w:r>
+        <w:rPr>
+          <w:rStyle w:val="Red"/>
+          <w:color w:val="auto"/>
+        </w:rPr>
+        <w:t>HRU ID</w:t>
+      </w:r>
+      <w:r>
+        <w:rPr>
+          <w:rStyle w:val="Red"/>
+          <w:color w:val="auto"/>
+        </w:rPr>
+        <w:t xml:space="preserve"> to which pumped water will be applied as irrigation</w:t>
+      </w:r>
+      <w:r>
+        <w:rPr>
+          <w:rStyle w:val="Red"/>
+          <w:color w:val="auto"/>
+        </w:rPr>
+        <w:t>.</w:t>
+      </w:r>
+      <w:r>
+        <w:rPr>
+          <w:rStyle w:val="Red"/>
+          <w:color w:val="auto"/>
+        </w:rPr>
+        <w:t xml:space="preserve"> </w:t>
+      </w:r>
+      <w:r>
+        <w:rPr>
+          <w:rStyle w:val="Red"/>
+          <w:color w:val="auto"/>
+        </w:rPr>
+        <w:t>An integer variable that must be specified but is not used and can be set to zero</w:t>
+      </w:r>
+      <w:r>
+        <w:rPr>
+          <w:rStyle w:val="Red"/>
+          <w:color w:val="auto"/>
+        </w:rPr>
+        <w:t>.</w:t>
+      </w:r>
+      <w:r>
+        <w:rPr>
+          <w:rStyle w:val="Red"/>
+          <w:color w:val="auto"/>
+        </w:rPr>
+        <w:t xml:space="preserve"> This variable only is </w:t>
+      </w:r>
+      <w:r>
+        <w:rPr>
+          <w:rStyle w:val="Red"/>
+          <w:color w:val="auto"/>
+        </w:rPr>
+        <w:t>specified</w:t>
+      </w:r>
+      <w:r>
+        <w:rPr>
+          <w:rStyle w:val="Red"/>
+          <w:color w:val="auto"/>
+        </w:rPr>
+        <w:t xml:space="preserve"> for PRMS</w:t>
+      </w:r>
+      <w:r>
+        <w:rPr>
+          <w:rStyle w:val="Red"/>
+          <w:color w:val="auto"/>
+        </w:rPr>
+        <w:t>-only</w:t>
+      </w:r>
+      <w:r>
+        <w:rPr>
+          <w:rStyle w:val="Red"/>
+          <w:color w:val="auto"/>
+        </w:rPr>
+        <w:t xml:space="preserve"> and GSFLOW simulations.</w:t>
+      </w:r>
+    </w:p>
+    <w:p>
+      <w:pPr>
+        <w:rPr>
+          <w:rStyle w:val="Red"/>
+          <w:color w:val="auto"/>
+        </w:rPr>
+      </w:pPr>
+    </w:p>
+    <w:p>
+      <w:pPr>
+        <w:rPr>
+          <w:rStyle w:val="Red"/>
+          <w:color w:val="auto"/>
+        </w:rPr>
+      </w:pPr>
+      <w:r>
+        <w:rPr>
+          <w:rStyle w:val="Red"/>
+          <w:color w:val="auto"/>
+        </w:rPr>
+        <w:t>DUM_</w:t>
+      </w:r>
+      <w:r>
+        <w:rPr>
+          <w:rStyle w:val="Red"/>
+          <w:color w:val="auto"/>
+        </w:rPr>
+        <w:t xml:space="preserve"> </w:t>
+      </w:r>
+      <w:r>
+        <w:rPr>
+          <w:rStyle w:val="Red"/>
+          <w:color w:val="auto"/>
+        </w:rPr>
+        <w:t>DIVERSION</w:t>
+      </w:r>
+      <w:r>
+        <w:rPr>
+          <w:rStyle w:val="Red"/>
+          <w:color w:val="auto"/>
+        </w:rPr>
+        <w:tab/>
+      </w:r>
+      <w:r>
+        <w:rPr>
+          <w:rStyle w:val="Red"/>
+          <w:color w:val="auto"/>
+        </w:rPr>
+        <w:t>An integer variable that must be specified but is not used and can be set to zero</w:t>
+      </w:r>
+      <w:r>
+        <w:rPr>
+          <w:rStyle w:val="Red"/>
+          <w:color w:val="auto"/>
+        </w:rPr>
+        <w:t>.</w:t>
+      </w:r>
+      <w:r>
+        <w:rPr>
+          <w:rStyle w:val="Red"/>
+          <w:color w:val="auto"/>
+        </w:rPr>
+        <w:t xml:space="preserve"> This variable only is </w:t>
+      </w:r>
+      <w:r>
+        <w:rPr>
+          <w:rStyle w:val="Red"/>
+          <w:color w:val="auto"/>
+        </w:rPr>
+        <w:t>specified</w:t>
+      </w:r>
+      <w:r>
+        <w:rPr>
+          <w:rStyle w:val="Red"/>
+          <w:color w:val="auto"/>
+        </w:rPr>
+        <w:t xml:space="preserve"> for PRMS</w:t>
+      </w:r>
+      <w:r>
+        <w:rPr>
+          <w:rStyle w:val="Red"/>
+          <w:color w:val="auto"/>
+        </w:rPr>
+        <w:t>-only</w:t>
+      </w:r>
       <w:r>
         <w:rPr>
           <w:rStyle w:val="Red"/>
@@ -15563,7 +15632,7 @@
 </file>
 
 <file path=customXml/itemProps1.xml><?xml version="1.0" encoding="utf-8"?>
-<ds:datastoreItem xmlns:ds="http://schemas.openxmlformats.org/officeDocument/2006/customXml" ds:itemID="{CF736CD9-5121-4BEA-A3F6-91B1E3FF5F9B}">
+<ds:datastoreItem xmlns:ds="http://schemas.openxmlformats.org/officeDocument/2006/customXml" ds:itemID="{A2258620-5054-41DE-8D4A-39A3A3CE0A0A}">
   <ds:schemaRefs>
     <ds:schemaRef ds:uri="http://schemas.openxmlformats.org/officeDocument/2006/bibliography"/>
   </ds:schemaRefs>

</xml_diff>

<commit_message>
woops forgot a variable (trigger factor)
</commit_message>
<xml_diff>
--- a/Examples/AgWaterUse/doc/Input_instructions_AG.docx
+++ b/Examples/AgWaterUse/doc/Input_instructions_AG.docx
@@ -9002,6 +9002,28 @@
           <w:rStyle w:val="Red"/>
           <w:color w:val="auto"/>
         </w:rPr>
+        <w:tab/>
+      </w:r>
+      <w:r>
+        <w:rPr>
+          <w:rStyle w:val="Red"/>
+          <w:color w:val="auto"/>
+        </w:rPr>
+        <w:tab/>
+        <w:t>TRIGGERFACTOR</w:t>
+      </w:r>
+      <w:r>
+        <w:rPr>
+          <w:rStyle w:val="Red"/>
+          <w:color w:val="auto"/>
+        </w:rPr>
+        <w:t>SEG</w:t>
+      </w:r>
+      <w:r>
+        <w:rPr>
+          <w:rStyle w:val="Red"/>
+          <w:color w:val="auto"/>
+        </w:rPr>
         <w:t>]</w:t>
       </w:r>
       <w:r>
@@ -10103,6 +10125,14 @@
         </w:rPr>
         <w:tab/>
         <w:t>IRRPERIODWELL</w:t>
+      </w:r>
+      <w:r>
+        <w:rPr>
+          <w:rStyle w:val="Red"/>
+          <w:color w:val="auto"/>
+        </w:rPr>
+        <w:tab/>
+        <w:t>TRIGGERFACTORWELL</w:t>
       </w:r>
       <w:r>
         <w:rPr>
@@ -11881,6 +11911,118 @@
           <w:rStyle w:val="Red"/>
           <w:color w:val="auto"/>
         </w:rPr>
+        <w:t>TRIGGERFACTOR</w:t>
+      </w:r>
+      <w:r>
+        <w:rPr>
+          <w:rStyle w:val="Red"/>
+          <w:color w:val="auto"/>
+        </w:rPr>
+        <w:t>S</w:t>
+      </w:r>
+      <w:r>
+        <w:rPr>
+          <w:rStyle w:val="Red"/>
+          <w:color w:val="auto"/>
+        </w:rPr>
+        <w:t>EG</w:t>
+      </w:r>
+      <w:r>
+        <w:rPr>
+          <w:rStyle w:val="Red"/>
+          <w:color w:val="auto"/>
+        </w:rPr>
+        <w:tab/>
+        <w:t xml:space="preserve">A real variable between 0 and 1.0 that triggers an irrigation event. If </w:t>
+      </w:r>
+      <w:r>
+        <w:rPr>
+          <w:rStyle w:val="Red"/>
+          <w:color w:val="auto"/>
+        </w:rPr>
+        <w:t>TRIGGERFACTOR</w:t>
+      </w:r>
+      <w:r>
+        <w:rPr>
+          <w:rStyle w:val="Red"/>
+          <w:color w:val="auto"/>
+        </w:rPr>
+        <w:t>S</w:t>
+      </w:r>
+      <w:r>
+        <w:rPr>
+          <w:rStyle w:val="Red"/>
+          <w:color w:val="auto"/>
+        </w:rPr>
+        <w:t>EG</w:t>
+      </w:r>
+      <w:r>
+        <w:rPr>
+          <w:rStyle w:val="Red"/>
+          <w:color w:val="auto"/>
+        </w:rPr>
+        <w:t xml:space="preserve"> is set to 0.5 then an irrigation event will start when </w:t>
+      </w:r>
+      <w:proofErr w:type="spellStart"/>
+      <w:r>
+        <w:rPr>
+          <w:rStyle w:val="Red"/>
+          <w:color w:val="auto"/>
+        </w:rPr>
+        <w:t>ETo</w:t>
+      </w:r>
+      <w:proofErr w:type="spellEnd"/>
+      <w:r>
+        <w:rPr>
+          <w:rStyle w:val="Red"/>
+          <w:color w:val="auto"/>
+        </w:rPr>
+        <w:t>/</w:t>
+      </w:r>
+      <w:proofErr w:type="spellStart"/>
+      <w:r>
+        <w:rPr>
+          <w:rStyle w:val="Red"/>
+          <w:color w:val="auto"/>
+        </w:rPr>
+        <w:t>ETa</w:t>
+      </w:r>
+      <w:proofErr w:type="spellEnd"/>
+      <w:r>
+        <w:rPr>
+          <w:rStyle w:val="Red"/>
+          <w:color w:val="auto"/>
+        </w:rPr>
+        <w:t xml:space="preserve"> = 0.5. </w:t>
+      </w:r>
+      <w:r>
+        <w:rPr>
+          <w:rStyle w:val="Red"/>
+          <w:color w:val="auto"/>
+        </w:rPr>
+        <w:t>Although this variable is specified for each SEGID, it only is used if the character variable TRIGGER is specified in the options block.</w:t>
+      </w:r>
+    </w:p>
+    <w:p>
+      <w:pPr>
+        <w:rPr>
+          <w:rStyle w:val="Red"/>
+          <w:color w:val="auto"/>
+        </w:rPr>
+      </w:pPr>
+    </w:p>
+    <w:p>
+      <w:pPr>
+        <w:rPr>
+          <w:rStyle w:val="Red"/>
+          <w:color w:val="auto"/>
+        </w:rPr>
+      </w:pPr>
+      <w:r>
+        <w:rPr>
+          <w:rStyle w:val="Red"/>
+          <w:color w:val="auto"/>
+        </w:rPr>
         <w:t>IRRROW_</w:t>
       </w:r>
       <w:r>
@@ -12924,6 +13066,7 @@
           <w:rStyle w:val="Red"/>
           <w:color w:val="auto"/>
         </w:rPr>
+        <w:lastRenderedPageBreak/>
         <w:t>IRRPERIOD</w:t>
       </w:r>
       <w:r>
@@ -12960,6 +13103,72 @@
           <w:color w:val="auto"/>
         </w:rPr>
         <w:t>pumped</w:t>
+      </w:r>
+      <w:r>
+        <w:rPr>
+          <w:rStyle w:val="Red"/>
+          <w:color w:val="auto"/>
+        </w:rPr>
+        <w:t xml:space="preserve"> for a single irrigation event. Although this variable is specified for each </w:t>
+      </w:r>
+      <w:r>
+        <w:rPr>
+          <w:rStyle w:val="Red"/>
+          <w:color w:val="auto"/>
+        </w:rPr>
+        <w:t>WELL</w:t>
+      </w:r>
+      <w:r>
+        <w:rPr>
+          <w:rStyle w:val="Red"/>
+          <w:color w:val="auto"/>
+        </w:rPr>
+        <w:t>, it only is used if the character variable TRIGGER is specified in the options block.</w:t>
+      </w:r>
+    </w:p>
+    <w:p>
+      <w:pPr>
+        <w:rPr>
+          <w:rStyle w:val="Red"/>
+          <w:color w:val="auto"/>
+        </w:rPr>
+      </w:pPr>
+    </w:p>
+    <w:p>
+      <w:pPr>
+        <w:rPr>
+          <w:rStyle w:val="Red"/>
+          <w:color w:val="auto"/>
+        </w:rPr>
+      </w:pPr>
+      <w:r>
+        <w:rPr>
+          <w:rStyle w:val="Red"/>
+          <w:color w:val="auto"/>
+        </w:rPr>
+        <w:t>TRIGGERFACTOR</w:t>
+      </w:r>
+      <w:r>
+        <w:rPr>
+          <w:rStyle w:val="Red"/>
+          <w:color w:val="auto"/>
+        </w:rPr>
+        <w:t>WELL</w:t>
+      </w:r>
+      <w:r>
+        <w:rPr>
+          <w:rStyle w:val="Red"/>
+          <w:color w:val="auto"/>
+        </w:rPr>
+        <w:tab/>
+        <w:t>A real variable between 0 and 1.0 that triggers an irrigation event. If TRIGGERFACTOR</w:t>
+      </w:r>
+      <w:r>
+        <w:rPr>
+          <w:rStyle w:val="Red"/>
+          <w:color w:val="auto"/>
+        </w:rPr>
+        <w:t>WELL</w:t>
       </w:r>
       <w:bookmarkStart w:id="1" w:name="_GoBack"/>
       <w:bookmarkEnd w:id="1"/>
@@ -12968,7 +13177,180 @@
           <w:rStyle w:val="Red"/>
           <w:color w:val="auto"/>
         </w:rPr>
-        <w:t xml:space="preserve"> for a single irrigation event. Although this variable is specified for each </w:t>
+        <w:t xml:space="preserve"> is set to 0.5 then an irrigation event will start when </w:t>
+      </w:r>
+      <w:proofErr w:type="spellStart"/>
+      <w:r>
+        <w:rPr>
+          <w:rStyle w:val="Red"/>
+          <w:color w:val="auto"/>
+        </w:rPr>
+        <w:t>ETo</w:t>
+      </w:r>
+      <w:proofErr w:type="spellEnd"/>
+      <w:r>
+        <w:rPr>
+          <w:rStyle w:val="Red"/>
+          <w:color w:val="auto"/>
+        </w:rPr>
+        <w:t>/</w:t>
+      </w:r>
+      <w:proofErr w:type="spellStart"/>
+      <w:r>
+        <w:rPr>
+          <w:rStyle w:val="Red"/>
+          <w:color w:val="auto"/>
+        </w:rPr>
+        <w:t>ETa</w:t>
+      </w:r>
+      <w:proofErr w:type="spellEnd"/>
+      <w:r>
+        <w:rPr>
+          <w:rStyle w:val="Red"/>
+          <w:color w:val="auto"/>
+        </w:rPr>
+        <w:t xml:space="preserve"> = 0.5. Although this variable is specified for each SEGID, it only is used if the character variable TRIGGER is specified in the options block.</w:t>
+      </w:r>
+    </w:p>
+    <w:p>
+      <w:pPr>
+        <w:rPr>
+          <w:rStyle w:val="Red"/>
+          <w:color w:val="auto"/>
+        </w:rPr>
+      </w:pPr>
+    </w:p>
+    <w:p>
+      <w:pPr>
+        <w:rPr>
+          <w:rStyle w:val="Red"/>
+          <w:color w:val="auto"/>
+        </w:rPr>
+      </w:pPr>
+      <w:r>
+        <w:rPr>
+          <w:rStyle w:val="Red"/>
+          <w:color w:val="auto"/>
+        </w:rPr>
+        <w:t>IRRROW_WELL</w:t>
+      </w:r>
+      <w:r>
+        <w:rPr>
+          <w:rStyle w:val="Red"/>
+          <w:color w:val="auto"/>
+        </w:rPr>
+        <w:tab/>
+        <w:t>An integer variable equal to the cell row number to which pumped water will be applied as irrigation</w:t>
+      </w:r>
+      <w:r>
+        <w:rPr>
+          <w:rStyle w:val="Red"/>
+          <w:color w:val="auto"/>
+        </w:rPr>
+        <w:t>.</w:t>
+      </w:r>
+      <w:r>
+        <w:rPr>
+          <w:rStyle w:val="Red"/>
+          <w:color w:val="auto"/>
+        </w:rPr>
+        <w:t xml:space="preserve"> </w:t>
+      </w:r>
+      <w:r>
+        <w:rPr>
+          <w:rStyle w:val="Red"/>
+          <w:color w:val="auto"/>
+        </w:rPr>
+        <w:t>This variable only is specified for MODFLOW-only simulations.</w:t>
+      </w:r>
+    </w:p>
+    <w:p>
+      <w:pPr>
+        <w:rPr>
+          <w:rStyle w:val="Red"/>
+          <w:color w:val="auto"/>
+        </w:rPr>
+      </w:pPr>
+    </w:p>
+    <w:p>
+      <w:pPr>
+        <w:rPr>
+          <w:rStyle w:val="Red"/>
+          <w:color w:val="auto"/>
+        </w:rPr>
+      </w:pPr>
+      <w:r>
+        <w:rPr>
+          <w:rStyle w:val="Red"/>
+          <w:color w:val="auto"/>
+        </w:rPr>
+        <w:t>IRRCOL_WELL</w:t>
+      </w:r>
+      <w:r>
+        <w:rPr>
+          <w:rStyle w:val="Red"/>
+          <w:color w:val="auto"/>
+        </w:rPr>
+        <w:tab/>
+      </w:r>
+      <w:r>
+        <w:rPr>
+          <w:rStyle w:val="Red"/>
+          <w:color w:val="auto"/>
+        </w:rPr>
+        <w:tab/>
+        <w:t>An integer variable equal to the cell column number to which pumped water will be applied as irrigation</w:t>
+      </w:r>
+      <w:r>
+        <w:rPr>
+          <w:rStyle w:val="Red"/>
+          <w:color w:val="auto"/>
+        </w:rPr>
+        <w:t>.</w:t>
+      </w:r>
+      <w:r>
+        <w:rPr>
+          <w:rStyle w:val="Red"/>
+          <w:color w:val="auto"/>
+        </w:rPr>
+        <w:t xml:space="preserve"> </w:t>
+      </w:r>
+      <w:r>
+        <w:rPr>
+          <w:rStyle w:val="Red"/>
+          <w:color w:val="auto"/>
+        </w:rPr>
+        <w:t>This variable only is specified for MODFLOW-only simulations.</w:t>
+      </w:r>
+    </w:p>
+    <w:p>
+      <w:pPr>
+        <w:rPr>
+          <w:rStyle w:val="Red"/>
+          <w:color w:val="auto"/>
+        </w:rPr>
+      </w:pPr>
+    </w:p>
+    <w:p>
+      <w:pPr>
+        <w:rPr>
+          <w:rStyle w:val="Red"/>
+          <w:color w:val="auto"/>
+        </w:rPr>
+      </w:pPr>
+      <w:r>
+        <w:rPr>
+          <w:rStyle w:val="Red"/>
+          <w:color w:val="auto"/>
+        </w:rPr>
+        <w:t>HRU_ID_</w:t>
+      </w:r>
+      <w:r>
+        <w:rPr>
+          <w:rStyle w:val="Red"/>
+          <w:color w:val="auto"/>
+        </w:rPr>
+        <w:t xml:space="preserve"> </w:t>
       </w:r>
       <w:r>
         <w:rPr>
@@ -12982,38 +13364,29 @@
           <w:rStyle w:val="Red"/>
           <w:color w:val="auto"/>
         </w:rPr>
-        <w:t>, it only is used if the character variable TRIGGER is specified in the options block.</w:t>
-      </w:r>
-    </w:p>
-    <w:p>
-      <w:pPr>
-        <w:rPr>
-          <w:rStyle w:val="Red"/>
-          <w:color w:val="auto"/>
-        </w:rPr>
-      </w:pPr>
-    </w:p>
-    <w:p>
-      <w:pPr>
-        <w:rPr>
-          <w:rStyle w:val="Red"/>
-          <w:color w:val="auto"/>
-        </w:rPr>
-      </w:pPr>
-      <w:r>
-        <w:rPr>
-          <w:rStyle w:val="Red"/>
-          <w:color w:val="auto"/>
-        </w:rPr>
-        <w:t>IRRROW_WELL</w:t>
-      </w:r>
-      <w:r>
-        <w:rPr>
-          <w:rStyle w:val="Red"/>
-          <w:color w:val="auto"/>
-        </w:rPr>
-        <w:tab/>
-        <w:t>An integer variable equal to the cell row number to which pumped water will be applied as irrigation</w:t>
+        <w:tab/>
+      </w:r>
+      <w:r>
+        <w:rPr>
+          <w:rStyle w:val="Red"/>
+          <w:color w:val="auto"/>
+        </w:rPr>
+        <w:tab/>
+        <w:t xml:space="preserve">An integer variable equal to the </w:t>
+      </w:r>
+      <w:r>
+        <w:rPr>
+          <w:rStyle w:val="Red"/>
+          <w:color w:val="auto"/>
+        </w:rPr>
+        <w:t>HRU ID</w:t>
+      </w:r>
+      <w:r>
+        <w:rPr>
+          <w:rStyle w:val="Red"/>
+          <w:color w:val="auto"/>
+        </w:rPr>
+        <w:t xml:space="preserve"> to which pumped water will be applied as irrigation</w:t>
       </w:r>
       <w:r>
         <w:rPr>
@@ -13034,45 +13407,7 @@
           <w:rStyle w:val="Red"/>
           <w:color w:val="auto"/>
         </w:rPr>
-        <w:t>This variable only is specified for MODFLOW-only simulations.</w:t>
-      </w:r>
-    </w:p>
-    <w:p>
-      <w:pPr>
-        <w:rPr>
-          <w:rStyle w:val="Red"/>
-          <w:color w:val="auto"/>
-        </w:rPr>
-      </w:pPr>
-    </w:p>
-    <w:p>
-      <w:pPr>
-        <w:rPr>
-          <w:rStyle w:val="Red"/>
-          <w:color w:val="auto"/>
-        </w:rPr>
-      </w:pPr>
-      <w:r>
-        <w:rPr>
-          <w:rStyle w:val="Red"/>
-          <w:color w:val="auto"/>
-        </w:rPr>
-        <w:t>IRRCOL_WELL</w:t>
-      </w:r>
-      <w:r>
-        <w:rPr>
-          <w:rStyle w:val="Red"/>
-          <w:color w:val="auto"/>
-        </w:rPr>
-        <w:tab/>
-      </w:r>
-      <w:r>
-        <w:rPr>
-          <w:rStyle w:val="Red"/>
-          <w:color w:val="auto"/>
-        </w:rPr>
-        <w:tab/>
-        <w:t>An integer variable equal to the cell column number to which pumped water will be applied as irrigation</w:t>
+        <w:t>An integer variable that must be specified but is not used and can be set to zero</w:t>
       </w:r>
       <w:r>
         <w:rPr>
@@ -13086,6 +13421,64 @@
           <w:rStyle w:val="Red"/>
           <w:color w:val="auto"/>
         </w:rPr>
+        <w:t xml:space="preserve"> This variable only is </w:t>
+      </w:r>
+      <w:r>
+        <w:rPr>
+          <w:rStyle w:val="Red"/>
+          <w:color w:val="auto"/>
+        </w:rPr>
+        <w:t>specified</w:t>
+      </w:r>
+      <w:r>
+        <w:rPr>
+          <w:rStyle w:val="Red"/>
+          <w:color w:val="auto"/>
+        </w:rPr>
+        <w:t xml:space="preserve"> for PRMS</w:t>
+      </w:r>
+      <w:r>
+        <w:rPr>
+          <w:rStyle w:val="Red"/>
+          <w:color w:val="auto"/>
+        </w:rPr>
+        <w:t>-only</w:t>
+      </w:r>
+      <w:r>
+        <w:rPr>
+          <w:rStyle w:val="Red"/>
+          <w:color w:val="auto"/>
+        </w:rPr>
+        <w:t xml:space="preserve"> and GSFLOW simulations.</w:t>
+      </w:r>
+    </w:p>
+    <w:p>
+      <w:pPr>
+        <w:rPr>
+          <w:rStyle w:val="Red"/>
+          <w:color w:val="auto"/>
+        </w:rPr>
+      </w:pPr>
+    </w:p>
+    <w:p>
+      <w:pPr>
+        <w:rPr>
+          <w:rStyle w:val="Red"/>
+          <w:color w:val="auto"/>
+        </w:rPr>
+      </w:pPr>
+      <w:r>
+        <w:rPr>
+          <w:rStyle w:val="Red"/>
+          <w:color w:val="auto"/>
+        </w:rPr>
+        <w:t>DUM_</w:t>
+      </w:r>
+      <w:r>
+        <w:rPr>
+          <w:rStyle w:val="Red"/>
+          <w:color w:val="auto"/>
+        </w:rPr>
         <w:t xml:space="preserve"> </w:t>
       </w:r>
       <w:r>
@@ -13093,30 +13486,688 @@
           <w:rStyle w:val="Red"/>
           <w:color w:val="auto"/>
         </w:rPr>
-        <w:t>This variable only is specified for MODFLOW-only simulations.</w:t>
-      </w:r>
-    </w:p>
-    <w:p>
-      <w:pPr>
-        <w:rPr>
-          <w:rStyle w:val="Red"/>
-          <w:color w:val="auto"/>
-        </w:rPr>
-      </w:pPr>
-    </w:p>
-    <w:p>
-      <w:pPr>
-        <w:rPr>
-          <w:rStyle w:val="Red"/>
-          <w:color w:val="auto"/>
-        </w:rPr>
-      </w:pPr>
-      <w:r>
-        <w:rPr>
-          <w:rStyle w:val="Red"/>
-          <w:color w:val="auto"/>
-        </w:rPr>
-        <w:t>HRU_ID_</w:t>
+        <w:t>DIVERSION</w:t>
+      </w:r>
+      <w:r>
+        <w:rPr>
+          <w:rStyle w:val="Red"/>
+          <w:color w:val="auto"/>
+        </w:rPr>
+        <w:tab/>
+      </w:r>
+      <w:r>
+        <w:rPr>
+          <w:rStyle w:val="Red"/>
+          <w:color w:val="auto"/>
+        </w:rPr>
+        <w:t>An integer variable that must be specified but is not used and can be set to zero</w:t>
+      </w:r>
+      <w:r>
+        <w:rPr>
+          <w:rStyle w:val="Red"/>
+          <w:color w:val="auto"/>
+        </w:rPr>
+        <w:t>.</w:t>
+      </w:r>
+      <w:r>
+        <w:rPr>
+          <w:rStyle w:val="Red"/>
+          <w:color w:val="auto"/>
+        </w:rPr>
+        <w:t xml:space="preserve"> This variable only is </w:t>
+      </w:r>
+      <w:r>
+        <w:rPr>
+          <w:rStyle w:val="Red"/>
+          <w:color w:val="auto"/>
+        </w:rPr>
+        <w:t>specified</w:t>
+      </w:r>
+      <w:r>
+        <w:rPr>
+          <w:rStyle w:val="Red"/>
+          <w:color w:val="auto"/>
+        </w:rPr>
+        <w:t xml:space="preserve"> for PRMS</w:t>
+      </w:r>
+      <w:r>
+        <w:rPr>
+          <w:rStyle w:val="Red"/>
+          <w:color w:val="auto"/>
+        </w:rPr>
+        <w:t>-only</w:t>
+      </w:r>
+      <w:r>
+        <w:rPr>
+          <w:rStyle w:val="Red"/>
+          <w:color w:val="auto"/>
+        </w:rPr>
+        <w:t xml:space="preserve"> and GSFLOW simulations.</w:t>
+      </w:r>
+    </w:p>
+    <w:p>
+      <w:pPr>
+        <w:rPr>
+          <w:rStyle w:val="Red"/>
+          <w:color w:val="auto"/>
+        </w:rPr>
+      </w:pPr>
+    </w:p>
+    <w:p>
+      <w:pPr>
+        <w:rPr>
+          <w:rStyle w:val="Red"/>
+          <w:color w:val="auto"/>
+        </w:rPr>
+      </w:pPr>
+    </w:p>
+    <w:p>
+      <w:pPr>
+        <w:rPr>
+          <w:rStyle w:val="Red"/>
+          <w:color w:val="auto"/>
+        </w:rPr>
+      </w:pPr>
+      <w:r>
+        <w:rPr>
+          <w:rStyle w:val="Red"/>
+          <w:color w:val="auto"/>
+        </w:rPr>
+        <w:t>EFF_FACT</w:t>
+      </w:r>
+      <w:r>
+        <w:rPr>
+          <w:rStyle w:val="Red"/>
+          <w:color w:val="auto"/>
+        </w:rPr>
+        <w:t>_WELL</w:t>
+      </w:r>
+      <w:r>
+        <w:rPr>
+          <w:rStyle w:val="Red"/>
+          <w:color w:val="auto"/>
+        </w:rPr>
+        <w:tab/>
+      </w:r>
+      <w:r>
+        <w:rPr>
+          <w:rStyle w:val="Red"/>
+          <w:color w:val="auto"/>
+        </w:rPr>
+        <w:t>A real variable equal to the fraction of groundwater applied to a cell that can be used to represent crop evapotranspiration and other field losses.</w:t>
+      </w:r>
+      <w:r>
+        <w:rPr>
+          <w:rStyle w:val="Red"/>
+          <w:color w:val="auto"/>
+        </w:rPr>
+        <w:t xml:space="preserve"> If evapotranspiration is being simulated explicitly then set EFF_FACT</w:t>
+      </w:r>
+      <w:r>
+        <w:rPr>
+          <w:rStyle w:val="Red"/>
+          <w:color w:val="auto"/>
+        </w:rPr>
+        <w:t>_WELL</w:t>
+      </w:r>
+      <w:r>
+        <w:rPr>
+          <w:rStyle w:val="Red"/>
+          <w:color w:val="auto"/>
+        </w:rPr>
+        <w:t xml:space="preserve"> to zero.</w:t>
+      </w:r>
+    </w:p>
+    <w:p>
+      <w:pPr>
+        <w:rPr>
+          <w:rStyle w:val="Red"/>
+          <w:color w:val="auto"/>
+        </w:rPr>
+      </w:pPr>
+    </w:p>
+    <w:p>
+      <w:pPr>
+        <w:rPr>
+          <w:rStyle w:val="Red"/>
+          <w:color w:val="auto"/>
+        </w:rPr>
+      </w:pPr>
+      <w:r>
+        <w:rPr>
+          <w:rStyle w:val="Red"/>
+          <w:color w:val="auto"/>
+        </w:rPr>
+        <w:t>FIELD_FACT</w:t>
+      </w:r>
+      <w:r>
+        <w:rPr>
+          <w:rStyle w:val="Red"/>
+          <w:color w:val="auto"/>
+        </w:rPr>
+        <w:t>_WELL</w:t>
+      </w:r>
+      <w:r>
+        <w:rPr>
+          <w:rStyle w:val="Red"/>
+          <w:color w:val="auto"/>
+        </w:rPr>
+        <w:tab/>
+      </w:r>
+      <w:r>
+        <w:rPr>
+          <w:rStyle w:val="Red"/>
+          <w:color w:val="auto"/>
+        </w:rPr>
+        <w:t xml:space="preserve">A real variable equal to the fraction of the groundwater applied to a cell that is used to distribute </w:t>
+      </w:r>
+      <w:r>
+        <w:rPr>
+          <w:rStyle w:val="Red"/>
+          <w:color w:val="auto"/>
+        </w:rPr>
+        <w:t>water pumped from a well</w:t>
+      </w:r>
+      <w:r>
+        <w:rPr>
+          <w:rStyle w:val="Red"/>
+          <w:color w:val="auto"/>
+        </w:rPr>
+        <w:t xml:space="preserve"> among multiple cells. The sum of all FIELD_FACT_WELL values for a well should sum to 1.</w:t>
+      </w:r>
+    </w:p>
+    <w:p>
+      <w:pPr>
+        <w:rPr>
+          <w:rStyle w:val="Red"/>
+          <w:color w:val="auto"/>
+        </w:rPr>
+      </w:pPr>
+    </w:p>
+    <w:p>
+      <w:pPr>
+        <w:rPr>
+          <w:rStyle w:val="Red"/>
+          <w:color w:val="auto"/>
+        </w:rPr>
+      </w:pPr>
+      <w:r>
+        <w:rPr>
+          <w:rStyle w:val="Red"/>
+          <w:color w:val="auto"/>
+        </w:rPr>
+        <w:t>SUPWELL</w:t>
+      </w:r>
+      <w:r>
+        <w:rPr>
+          <w:rStyle w:val="Red"/>
+          <w:color w:val="auto"/>
+        </w:rPr>
+        <w:tab/>
+      </w:r>
+      <w:proofErr w:type="gramStart"/>
+      <w:r>
+        <w:rPr>
+          <w:rStyle w:val="Red"/>
+          <w:color w:val="auto"/>
+        </w:rPr>
+        <w:t>An</w:t>
+      </w:r>
+      <w:proofErr w:type="gramEnd"/>
+      <w:r>
+        <w:rPr>
+          <w:rStyle w:val="Red"/>
+          <w:color w:val="auto"/>
+        </w:rPr>
+        <w:t xml:space="preserve"> optional character variable indicating that supplemental well stress period data will be specified. </w:t>
+      </w:r>
+    </w:p>
+    <w:p>
+      <w:pPr>
+        <w:rPr>
+          <w:rStyle w:val="Red"/>
+          <w:color w:val="auto"/>
+        </w:rPr>
+      </w:pPr>
+    </w:p>
+    <w:p>
+      <w:pPr>
+        <w:rPr>
+          <w:rStyle w:val="Red"/>
+          <w:color w:val="auto"/>
+        </w:rPr>
+      </w:pPr>
+      <w:r>
+        <w:rPr>
+          <w:rStyle w:val="Red"/>
+          <w:color w:val="auto"/>
+        </w:rPr>
+        <w:t>NUMSUPWELLSP</w:t>
+      </w:r>
+      <w:r>
+        <w:rPr>
+          <w:rStyle w:val="Red"/>
+          <w:color w:val="auto"/>
+        </w:rPr>
+        <w:tab/>
+      </w:r>
+      <w:proofErr w:type="gramStart"/>
+      <w:r>
+        <w:rPr>
+          <w:rStyle w:val="Red"/>
+          <w:color w:val="auto"/>
+        </w:rPr>
+        <w:t>An</w:t>
+      </w:r>
+      <w:proofErr w:type="gramEnd"/>
+      <w:r>
+        <w:rPr>
+          <w:rStyle w:val="Red"/>
+          <w:color w:val="auto"/>
+        </w:rPr>
+        <w:t xml:space="preserve"> integer variable equal to the number of </w:t>
+      </w:r>
+      <w:r>
+        <w:rPr>
+          <w:rStyle w:val="Red"/>
+          <w:color w:val="auto"/>
+        </w:rPr>
+        <w:t xml:space="preserve">active </w:t>
+      </w:r>
+      <w:r>
+        <w:rPr>
+          <w:rStyle w:val="Red"/>
+          <w:color w:val="auto"/>
+        </w:rPr>
+        <w:t xml:space="preserve">supplementary wells </w:t>
+      </w:r>
+      <w:r>
+        <w:rPr>
+          <w:rStyle w:val="Red"/>
+          <w:color w:val="auto"/>
+        </w:rPr>
+        <w:t xml:space="preserve">during a stress period </w:t>
+      </w:r>
+      <w:r>
+        <w:rPr>
+          <w:rStyle w:val="Red"/>
+          <w:color w:val="auto"/>
+        </w:rPr>
+        <w:t>that will pump groundwater to meet the surface water shortfall for irrigation.</w:t>
+      </w:r>
+      <w:r>
+        <w:rPr>
+          <w:rStyle w:val="Red"/>
+          <w:color w:val="auto"/>
+        </w:rPr>
+        <w:t xml:space="preserve"> If NUMSUPWELLSP &lt; 0, supplementary well data from the previous stress period will be used. If NUMSUPWELLSP =0, all supplementary wells will be set to inactive.</w:t>
+      </w:r>
+    </w:p>
+    <w:p>
+      <w:pPr>
+        <w:rPr>
+          <w:rStyle w:val="Red"/>
+          <w:color w:val="auto"/>
+        </w:rPr>
+      </w:pPr>
+    </w:p>
+    <w:p>
+      <w:pPr>
+        <w:rPr>
+          <w:rStyle w:val="Red"/>
+          <w:color w:val="auto"/>
+        </w:rPr>
+      </w:pPr>
+      <w:r>
+        <w:rPr>
+          <w:rStyle w:val="Red"/>
+          <w:color w:val="auto"/>
+        </w:rPr>
+        <w:t>SUPWELLNUM</w:t>
+      </w:r>
+      <w:r>
+        <w:rPr>
+          <w:rStyle w:val="Red"/>
+          <w:color w:val="auto"/>
+        </w:rPr>
+        <w:tab/>
+      </w:r>
+      <w:r>
+        <w:rPr>
+          <w:rStyle w:val="Red"/>
+          <w:color w:val="auto"/>
+        </w:rPr>
+        <w:tab/>
+      </w:r>
+      <w:proofErr w:type="gramStart"/>
+      <w:r>
+        <w:rPr>
+          <w:rStyle w:val="Red"/>
+          <w:color w:val="auto"/>
+        </w:rPr>
+        <w:t>An</w:t>
+      </w:r>
+      <w:proofErr w:type="gramEnd"/>
+      <w:r>
+        <w:rPr>
+          <w:rStyle w:val="Red"/>
+          <w:color w:val="auto"/>
+        </w:rPr>
+        <w:t xml:space="preserve"> integer variable equal to the </w:t>
+      </w:r>
+      <w:r>
+        <w:rPr>
+          <w:rStyle w:val="Red"/>
+          <w:color w:val="auto"/>
+        </w:rPr>
+        <w:t>AG</w:t>
+      </w:r>
+      <w:r>
+        <w:rPr>
+          <w:rStyle w:val="Red"/>
+          <w:color w:val="auto"/>
+        </w:rPr>
+        <w:t xml:space="preserve"> well number that supplements one or more surface water diversions</w:t>
+      </w:r>
+      <w:r>
+        <w:rPr>
+          <w:rStyle w:val="Red"/>
+          <w:color w:val="auto"/>
+        </w:rPr>
+        <w:t>.</w:t>
+      </w:r>
+    </w:p>
+    <w:p>
+      <w:pPr>
+        <w:rPr>
+          <w:rStyle w:val="Red"/>
+          <w:color w:val="auto"/>
+        </w:rPr>
+      </w:pPr>
+    </w:p>
+    <w:p>
+      <w:pPr>
+        <w:rPr>
+          <w:rStyle w:val="Red"/>
+          <w:color w:val="auto"/>
+        </w:rPr>
+      </w:pPr>
+      <w:r>
+        <w:rPr>
+          <w:rStyle w:val="Red"/>
+          <w:color w:val="auto"/>
+        </w:rPr>
+        <w:t>NUMSEGWELL</w:t>
+      </w:r>
+      <w:r>
+        <w:rPr>
+          <w:rStyle w:val="Red"/>
+          <w:color w:val="auto"/>
+        </w:rPr>
+        <w:tab/>
+      </w:r>
+      <w:r>
+        <w:rPr>
+          <w:rStyle w:val="Red"/>
+          <w:color w:val="auto"/>
+        </w:rPr>
+        <w:tab/>
+      </w:r>
+      <w:proofErr w:type="gramStart"/>
+      <w:r>
+        <w:rPr>
+          <w:rStyle w:val="Red"/>
+          <w:color w:val="auto"/>
+        </w:rPr>
+        <w:t>An</w:t>
+      </w:r>
+      <w:proofErr w:type="gramEnd"/>
+      <w:r>
+        <w:rPr>
+          <w:rStyle w:val="Red"/>
+          <w:color w:val="auto"/>
+        </w:rPr>
+        <w:t xml:space="preserve"> integer variable equal to the number of SFR2 segments that will be supplemented by </w:t>
+      </w:r>
+      <w:r>
+        <w:rPr>
+          <w:rStyle w:val="Red"/>
+          <w:color w:val="auto"/>
+        </w:rPr>
+        <w:t>a well.</w:t>
+      </w:r>
+    </w:p>
+    <w:p>
+      <w:pPr>
+        <w:rPr>
+          <w:rStyle w:val="Red"/>
+          <w:color w:val="auto"/>
+        </w:rPr>
+      </w:pPr>
+    </w:p>
+    <w:p>
+      <w:pPr>
+        <w:rPr>
+          <w:rStyle w:val="Red"/>
+          <w:color w:val="auto"/>
+        </w:rPr>
+      </w:pPr>
+      <w:r>
+        <w:rPr>
+          <w:rStyle w:val="Red"/>
+          <w:color w:val="auto"/>
+        </w:rPr>
+        <w:t>SEGWELLID</w:t>
+      </w:r>
+      <w:r>
+        <w:rPr>
+          <w:rStyle w:val="Red"/>
+          <w:color w:val="auto"/>
+        </w:rPr>
+        <w:tab/>
+      </w:r>
+      <w:r>
+        <w:rPr>
+          <w:rStyle w:val="Red"/>
+          <w:color w:val="auto"/>
+        </w:rPr>
+        <w:tab/>
+      </w:r>
+      <w:proofErr w:type="gramStart"/>
+      <w:r>
+        <w:rPr>
+          <w:rStyle w:val="Red"/>
+          <w:color w:val="auto"/>
+        </w:rPr>
+        <w:t>An</w:t>
+      </w:r>
+      <w:proofErr w:type="gramEnd"/>
+      <w:r>
+        <w:rPr>
+          <w:rStyle w:val="Red"/>
+          <w:color w:val="auto"/>
+        </w:rPr>
+        <w:t xml:space="preserve"> integer variable equal to the </w:t>
+      </w:r>
+      <w:r>
+        <w:rPr>
+          <w:rStyle w:val="Red"/>
+          <w:color w:val="auto"/>
+        </w:rPr>
+        <w:t xml:space="preserve">SFR2 segment number that will be supplemented by </w:t>
+      </w:r>
+      <w:r>
+        <w:rPr>
+          <w:rStyle w:val="Red"/>
+          <w:color w:val="auto"/>
+        </w:rPr>
+        <w:t>a well.</w:t>
+      </w:r>
+    </w:p>
+    <w:p>
+      <w:pPr>
+        <w:rPr>
+          <w:rStyle w:val="Red"/>
+          <w:color w:val="auto"/>
+        </w:rPr>
+      </w:pPr>
+    </w:p>
+    <w:p>
+      <w:pPr>
+        <w:rPr>
+          <w:rStyle w:val="Red"/>
+          <w:color w:val="auto"/>
+        </w:rPr>
+      </w:pPr>
+      <w:r>
+        <w:rPr>
+          <w:rStyle w:val="Red"/>
+          <w:color w:val="auto"/>
+        </w:rPr>
+        <w:t>PCTSUP</w:t>
+      </w:r>
+      <w:r>
+        <w:rPr>
+          <w:rStyle w:val="Red"/>
+          <w:color w:val="auto"/>
+        </w:rPr>
+        <w:softHyphen/>
+      </w:r>
+      <w:r>
+        <w:rPr>
+          <w:rStyle w:val="Red"/>
+          <w:color w:val="auto"/>
+        </w:rPr>
+        <w:tab/>
+      </w:r>
+      <w:r>
+        <w:rPr>
+          <w:rStyle w:val="Red"/>
+          <w:color w:val="auto"/>
+        </w:rPr>
+        <w:tab/>
+      </w:r>
+      <w:r>
+        <w:rPr>
+          <w:rStyle w:val="Red"/>
+          <w:color w:val="auto"/>
+        </w:rPr>
+        <w:t>A</w:t>
+      </w:r>
+      <w:r>
+        <w:rPr>
+          <w:rStyle w:val="Red"/>
+          <w:color w:val="auto"/>
+        </w:rPr>
+        <w:t xml:space="preserve"> real variable equal to the percentage of the surface water irrigation shortfall for segment SEGWELLID that will be supplemented by </w:t>
+      </w:r>
+      <w:r>
+        <w:rPr>
+          <w:rStyle w:val="Red"/>
+          <w:color w:val="auto"/>
+        </w:rPr>
+        <w:t>a well</w:t>
+      </w:r>
+      <w:r>
+        <w:rPr>
+          <w:rStyle w:val="Red"/>
+          <w:color w:val="auto"/>
+        </w:rPr>
+        <w:t>.</w:t>
+      </w:r>
+    </w:p>
+    <w:p>
+      <w:pPr>
+        <w:rPr>
+          <w:rStyle w:val="Red"/>
+          <w:color w:val="auto"/>
+        </w:rPr>
+      </w:pPr>
+    </w:p>
+    <w:p>
+      <w:pPr>
+        <w:rPr>
+          <w:rStyle w:val="Red"/>
+          <w:color w:val="auto"/>
+        </w:rPr>
+      </w:pPr>
+    </w:p>
+    <w:p>
+      <w:pPr>
+        <w:rPr>
+          <w:rStyle w:val="Red"/>
+          <w:color w:val="auto"/>
+        </w:rPr>
+      </w:pPr>
+      <w:r>
+        <w:rPr>
+          <w:rStyle w:val="Red"/>
+          <w:color w:val="auto"/>
+        </w:rPr>
+        <w:t xml:space="preserve">Note </w:t>
+      </w:r>
+      <w:r>
+        <w:rPr>
+          <w:rStyle w:val="Red"/>
+          <w:color w:val="auto"/>
+        </w:rPr>
+        <w:t>2</w:t>
+      </w:r>
+      <w:r>
+        <w:rPr>
+          <w:rStyle w:val="Red"/>
+          <w:color w:val="auto"/>
+        </w:rPr>
+        <w:t xml:space="preserve">: </w:t>
+      </w:r>
+      <w:r>
+        <w:rPr>
+          <w:rStyle w:val="Red"/>
+          <w:color w:val="auto"/>
+        </w:rPr>
+        <w:t xml:space="preserve">If </w:t>
+      </w:r>
+      <w:r>
+        <w:rPr>
+          <w:rStyle w:val="Red"/>
+          <w:color w:val="auto"/>
+        </w:rPr>
+        <w:t xml:space="preserve">item </w:t>
+      </w:r>
+      <w:r>
+        <w:rPr>
+          <w:rStyle w:val="Red"/>
+          <w:color w:val="auto"/>
+        </w:rPr>
+        <w:t>2</w:t>
+      </w:r>
+      <w:r>
+        <w:rPr>
+          <w:rStyle w:val="Red"/>
+          <w:color w:val="auto"/>
+        </w:rPr>
+        <w:t xml:space="preserve">, item </w:t>
+      </w:r>
+      <w:r>
+        <w:rPr>
+          <w:rStyle w:val="Red"/>
+          <w:color w:val="auto"/>
+        </w:rPr>
+        <w:t>6</w:t>
+      </w:r>
+      <w:r>
+        <w:rPr>
+          <w:rStyle w:val="Red"/>
+          <w:color w:val="auto"/>
+        </w:rPr>
+        <w:t xml:space="preserve">, or item </w:t>
+      </w:r>
+      <w:r>
+        <w:rPr>
+          <w:rStyle w:val="Red"/>
+          <w:color w:val="auto"/>
+        </w:rPr>
+        <w:t>10</w:t>
       </w:r>
       <w:r>
         <w:rPr>
@@ -13130,43 +14181,35 @@
           <w:rStyle w:val="Red"/>
           <w:color w:val="auto"/>
         </w:rPr>
-        <w:t>WELL</w:t>
-      </w:r>
-      <w:r>
-        <w:rPr>
-          <w:rStyle w:val="Red"/>
-          <w:color w:val="auto"/>
-        </w:rPr>
-        <w:tab/>
-      </w:r>
-      <w:r>
-        <w:rPr>
-          <w:rStyle w:val="Red"/>
-          <w:color w:val="auto"/>
-        </w:rPr>
-        <w:tab/>
-        <w:t xml:space="preserve">An integer variable equal to the </w:t>
-      </w:r>
-      <w:r>
-        <w:rPr>
-          <w:rStyle w:val="Red"/>
-          <w:color w:val="auto"/>
-        </w:rPr>
-        <w:t>HRU ID</w:t>
-      </w:r>
-      <w:r>
-        <w:rPr>
-          <w:rStyle w:val="Red"/>
-          <w:color w:val="auto"/>
-        </w:rPr>
-        <w:t xml:space="preserve"> to which pumped water will be applied as irrigation</w:t>
-      </w:r>
-      <w:r>
-        <w:rPr>
-          <w:rStyle w:val="Red"/>
-          <w:color w:val="auto"/>
-        </w:rPr>
-        <w:t>.</w:t>
+        <w:t>is</w:t>
+      </w:r>
+      <w:r>
+        <w:rPr>
+          <w:rStyle w:val="Red"/>
+          <w:color w:val="auto"/>
+        </w:rPr>
+        <w:t xml:space="preserve"> omitted during the first stress period </w:t>
+      </w:r>
+      <w:r>
+        <w:rPr>
+          <w:rStyle w:val="Red"/>
+          <w:color w:val="auto"/>
+        </w:rPr>
+        <w:t xml:space="preserve">of a simulation </w:t>
+      </w:r>
+      <w:r>
+        <w:rPr>
+          <w:rStyle w:val="Red"/>
+          <w:color w:val="auto"/>
+        </w:rPr>
+        <w:t>then irrigations segments, irrigation wells, or supplemental wells</w:t>
+      </w:r>
+      <w:r>
+        <w:rPr>
+          <w:rStyle w:val="Red"/>
+          <w:color w:val="auto"/>
+        </w:rPr>
+        <w:t>, respectively,</w:t>
       </w:r>
       <w:r>
         <w:rPr>
@@ -13180,822 +14223,6 @@
           <w:rStyle w:val="Red"/>
           <w:color w:val="auto"/>
         </w:rPr>
-        <w:t>An integer variable that must be specified but is not used and can be set to zero</w:t>
-      </w:r>
-      <w:r>
-        <w:rPr>
-          <w:rStyle w:val="Red"/>
-          <w:color w:val="auto"/>
-        </w:rPr>
-        <w:t>.</w:t>
-      </w:r>
-      <w:r>
-        <w:rPr>
-          <w:rStyle w:val="Red"/>
-          <w:color w:val="auto"/>
-        </w:rPr>
-        <w:t xml:space="preserve"> This variable only is </w:t>
-      </w:r>
-      <w:r>
-        <w:rPr>
-          <w:rStyle w:val="Red"/>
-          <w:color w:val="auto"/>
-        </w:rPr>
-        <w:t>specified</w:t>
-      </w:r>
-      <w:r>
-        <w:rPr>
-          <w:rStyle w:val="Red"/>
-          <w:color w:val="auto"/>
-        </w:rPr>
-        <w:t xml:space="preserve"> for PRMS</w:t>
-      </w:r>
-      <w:r>
-        <w:rPr>
-          <w:rStyle w:val="Red"/>
-          <w:color w:val="auto"/>
-        </w:rPr>
-        <w:t>-only</w:t>
-      </w:r>
-      <w:r>
-        <w:rPr>
-          <w:rStyle w:val="Red"/>
-          <w:color w:val="auto"/>
-        </w:rPr>
-        <w:t xml:space="preserve"> and GSFLOW simulations.</w:t>
-      </w:r>
-    </w:p>
-    <w:p>
-      <w:pPr>
-        <w:rPr>
-          <w:rStyle w:val="Red"/>
-          <w:color w:val="auto"/>
-        </w:rPr>
-      </w:pPr>
-    </w:p>
-    <w:p>
-      <w:pPr>
-        <w:rPr>
-          <w:rStyle w:val="Red"/>
-          <w:color w:val="auto"/>
-        </w:rPr>
-      </w:pPr>
-      <w:r>
-        <w:rPr>
-          <w:rStyle w:val="Red"/>
-          <w:color w:val="auto"/>
-        </w:rPr>
-        <w:t>DUM_</w:t>
-      </w:r>
-      <w:r>
-        <w:rPr>
-          <w:rStyle w:val="Red"/>
-          <w:color w:val="auto"/>
-        </w:rPr>
-        <w:t xml:space="preserve"> </w:t>
-      </w:r>
-      <w:r>
-        <w:rPr>
-          <w:rStyle w:val="Red"/>
-          <w:color w:val="auto"/>
-        </w:rPr>
-        <w:t>DIVERSION</w:t>
-      </w:r>
-      <w:r>
-        <w:rPr>
-          <w:rStyle w:val="Red"/>
-          <w:color w:val="auto"/>
-        </w:rPr>
-        <w:tab/>
-      </w:r>
-      <w:r>
-        <w:rPr>
-          <w:rStyle w:val="Red"/>
-          <w:color w:val="auto"/>
-        </w:rPr>
-        <w:t>An integer variable that must be specified but is not used and can be set to zero</w:t>
-      </w:r>
-      <w:r>
-        <w:rPr>
-          <w:rStyle w:val="Red"/>
-          <w:color w:val="auto"/>
-        </w:rPr>
-        <w:t>.</w:t>
-      </w:r>
-      <w:r>
-        <w:rPr>
-          <w:rStyle w:val="Red"/>
-          <w:color w:val="auto"/>
-        </w:rPr>
-        <w:t xml:space="preserve"> This variable only is </w:t>
-      </w:r>
-      <w:r>
-        <w:rPr>
-          <w:rStyle w:val="Red"/>
-          <w:color w:val="auto"/>
-        </w:rPr>
-        <w:t>specified</w:t>
-      </w:r>
-      <w:r>
-        <w:rPr>
-          <w:rStyle w:val="Red"/>
-          <w:color w:val="auto"/>
-        </w:rPr>
-        <w:t xml:space="preserve"> for PRMS</w:t>
-      </w:r>
-      <w:r>
-        <w:rPr>
-          <w:rStyle w:val="Red"/>
-          <w:color w:val="auto"/>
-        </w:rPr>
-        <w:t>-only</w:t>
-      </w:r>
-      <w:r>
-        <w:rPr>
-          <w:rStyle w:val="Red"/>
-          <w:color w:val="auto"/>
-        </w:rPr>
-        <w:t xml:space="preserve"> and GSFLOW simulations.</w:t>
-      </w:r>
-    </w:p>
-    <w:p>
-      <w:pPr>
-        <w:rPr>
-          <w:rStyle w:val="Red"/>
-          <w:color w:val="auto"/>
-        </w:rPr>
-      </w:pPr>
-    </w:p>
-    <w:p>
-      <w:pPr>
-        <w:rPr>
-          <w:rStyle w:val="Red"/>
-          <w:color w:val="auto"/>
-        </w:rPr>
-      </w:pPr>
-    </w:p>
-    <w:p>
-      <w:pPr>
-        <w:rPr>
-          <w:rStyle w:val="Red"/>
-          <w:color w:val="auto"/>
-        </w:rPr>
-      </w:pPr>
-      <w:r>
-        <w:rPr>
-          <w:rStyle w:val="Red"/>
-          <w:color w:val="auto"/>
-        </w:rPr>
-        <w:t>EFF_FACT</w:t>
-      </w:r>
-      <w:r>
-        <w:rPr>
-          <w:rStyle w:val="Red"/>
-          <w:color w:val="auto"/>
-        </w:rPr>
-        <w:t>_WELL</w:t>
-      </w:r>
-      <w:r>
-        <w:rPr>
-          <w:rStyle w:val="Red"/>
-          <w:color w:val="auto"/>
-        </w:rPr>
-        <w:tab/>
-      </w:r>
-      <w:r>
-        <w:rPr>
-          <w:rStyle w:val="Red"/>
-          <w:color w:val="auto"/>
-        </w:rPr>
-        <w:t>A real variable equal to the fraction of groundwater applied to a cell that can be used to represent crop evapotranspiration and other field losses.</w:t>
-      </w:r>
-      <w:r>
-        <w:rPr>
-          <w:rStyle w:val="Red"/>
-          <w:color w:val="auto"/>
-        </w:rPr>
-        <w:t xml:space="preserve"> If evapotranspiration is being simulated explicitly then set EFF_FACT</w:t>
-      </w:r>
-      <w:r>
-        <w:rPr>
-          <w:rStyle w:val="Red"/>
-          <w:color w:val="auto"/>
-        </w:rPr>
-        <w:t>_WELL</w:t>
-      </w:r>
-      <w:r>
-        <w:rPr>
-          <w:rStyle w:val="Red"/>
-          <w:color w:val="auto"/>
-        </w:rPr>
-        <w:t xml:space="preserve"> to zero.</w:t>
-      </w:r>
-    </w:p>
-    <w:p>
-      <w:pPr>
-        <w:rPr>
-          <w:rStyle w:val="Red"/>
-          <w:color w:val="auto"/>
-        </w:rPr>
-      </w:pPr>
-    </w:p>
-    <w:p>
-      <w:pPr>
-        <w:rPr>
-          <w:rStyle w:val="Red"/>
-          <w:color w:val="auto"/>
-        </w:rPr>
-      </w:pPr>
-      <w:r>
-        <w:rPr>
-          <w:rStyle w:val="Red"/>
-          <w:color w:val="auto"/>
-        </w:rPr>
-        <w:t>FIELD_FACT</w:t>
-      </w:r>
-      <w:r>
-        <w:rPr>
-          <w:rStyle w:val="Red"/>
-          <w:color w:val="auto"/>
-        </w:rPr>
-        <w:t>_WELL</w:t>
-      </w:r>
-      <w:r>
-        <w:rPr>
-          <w:rStyle w:val="Red"/>
-          <w:color w:val="auto"/>
-        </w:rPr>
-        <w:tab/>
-      </w:r>
-      <w:r>
-        <w:rPr>
-          <w:rStyle w:val="Red"/>
-          <w:color w:val="auto"/>
-        </w:rPr>
-        <w:t xml:space="preserve">A real variable equal to the fraction of the groundwater applied to a cell that is used to distribute </w:t>
-      </w:r>
-      <w:r>
-        <w:rPr>
-          <w:rStyle w:val="Red"/>
-          <w:color w:val="auto"/>
-        </w:rPr>
-        <w:t>water pumped from a well</w:t>
-      </w:r>
-      <w:r>
-        <w:rPr>
-          <w:rStyle w:val="Red"/>
-          <w:color w:val="auto"/>
-        </w:rPr>
-        <w:t xml:space="preserve"> among multiple cells. The sum of all FIELD_FACT_WELL values for a well should sum to 1.</w:t>
-      </w:r>
-    </w:p>
-    <w:p>
-      <w:pPr>
-        <w:rPr>
-          <w:rStyle w:val="Red"/>
-          <w:color w:val="auto"/>
-        </w:rPr>
-      </w:pPr>
-    </w:p>
-    <w:p>
-      <w:pPr>
-        <w:rPr>
-          <w:rStyle w:val="Red"/>
-          <w:color w:val="auto"/>
-        </w:rPr>
-      </w:pPr>
-      <w:r>
-        <w:rPr>
-          <w:rStyle w:val="Red"/>
-          <w:color w:val="auto"/>
-        </w:rPr>
-        <w:t>SUPWELL</w:t>
-      </w:r>
-      <w:r>
-        <w:rPr>
-          <w:rStyle w:val="Red"/>
-          <w:color w:val="auto"/>
-        </w:rPr>
-        <w:tab/>
-      </w:r>
-      <w:proofErr w:type="gramStart"/>
-      <w:r>
-        <w:rPr>
-          <w:rStyle w:val="Red"/>
-          <w:color w:val="auto"/>
-        </w:rPr>
-        <w:t>An</w:t>
-      </w:r>
-      <w:proofErr w:type="gramEnd"/>
-      <w:r>
-        <w:rPr>
-          <w:rStyle w:val="Red"/>
-          <w:color w:val="auto"/>
-        </w:rPr>
-        <w:t xml:space="preserve"> optional character variable indicating that supplemental well stress period data will be specified. </w:t>
-      </w:r>
-    </w:p>
-    <w:p>
-      <w:pPr>
-        <w:rPr>
-          <w:rStyle w:val="Red"/>
-          <w:color w:val="auto"/>
-        </w:rPr>
-      </w:pPr>
-    </w:p>
-    <w:p>
-      <w:pPr>
-        <w:rPr>
-          <w:rStyle w:val="Red"/>
-          <w:color w:val="auto"/>
-        </w:rPr>
-      </w:pPr>
-      <w:r>
-        <w:rPr>
-          <w:rStyle w:val="Red"/>
-          <w:color w:val="auto"/>
-        </w:rPr>
-        <w:t>NUMSUPWELLSP</w:t>
-      </w:r>
-      <w:r>
-        <w:rPr>
-          <w:rStyle w:val="Red"/>
-          <w:color w:val="auto"/>
-        </w:rPr>
-        <w:tab/>
-      </w:r>
-      <w:proofErr w:type="gramStart"/>
-      <w:r>
-        <w:rPr>
-          <w:rStyle w:val="Red"/>
-          <w:color w:val="auto"/>
-        </w:rPr>
-        <w:t>An</w:t>
-      </w:r>
-      <w:proofErr w:type="gramEnd"/>
-      <w:r>
-        <w:rPr>
-          <w:rStyle w:val="Red"/>
-          <w:color w:val="auto"/>
-        </w:rPr>
-        <w:t xml:space="preserve"> integer variable equal to the number of </w:t>
-      </w:r>
-      <w:r>
-        <w:rPr>
-          <w:rStyle w:val="Red"/>
-          <w:color w:val="auto"/>
-        </w:rPr>
-        <w:t xml:space="preserve">active </w:t>
-      </w:r>
-      <w:r>
-        <w:rPr>
-          <w:rStyle w:val="Red"/>
-          <w:color w:val="auto"/>
-        </w:rPr>
-        <w:t xml:space="preserve">supplementary wells </w:t>
-      </w:r>
-      <w:r>
-        <w:rPr>
-          <w:rStyle w:val="Red"/>
-          <w:color w:val="auto"/>
-        </w:rPr>
-        <w:t xml:space="preserve">during a stress period </w:t>
-      </w:r>
-      <w:r>
-        <w:rPr>
-          <w:rStyle w:val="Red"/>
-          <w:color w:val="auto"/>
-        </w:rPr>
-        <w:t>that will pump groundwater to meet the surface water shortfall for irrigation.</w:t>
-      </w:r>
-      <w:r>
-        <w:rPr>
-          <w:rStyle w:val="Red"/>
-          <w:color w:val="auto"/>
-        </w:rPr>
-        <w:t xml:space="preserve"> If NUMSUPWELLSP &lt; 0, supplementary well data from the previous stress period will be used. If NUMSUPWELLSP =0, all supplementary wells will be set to inactive.</w:t>
-      </w:r>
-    </w:p>
-    <w:p>
-      <w:pPr>
-        <w:rPr>
-          <w:rStyle w:val="Red"/>
-          <w:color w:val="auto"/>
-        </w:rPr>
-      </w:pPr>
-    </w:p>
-    <w:p>
-      <w:pPr>
-        <w:rPr>
-          <w:rStyle w:val="Red"/>
-          <w:color w:val="auto"/>
-        </w:rPr>
-      </w:pPr>
-      <w:r>
-        <w:rPr>
-          <w:rStyle w:val="Red"/>
-          <w:color w:val="auto"/>
-        </w:rPr>
-        <w:t>SUPWELLNUM</w:t>
-      </w:r>
-      <w:r>
-        <w:rPr>
-          <w:rStyle w:val="Red"/>
-          <w:color w:val="auto"/>
-        </w:rPr>
-        <w:tab/>
-      </w:r>
-      <w:r>
-        <w:rPr>
-          <w:rStyle w:val="Red"/>
-          <w:color w:val="auto"/>
-        </w:rPr>
-        <w:tab/>
-      </w:r>
-      <w:proofErr w:type="gramStart"/>
-      <w:r>
-        <w:rPr>
-          <w:rStyle w:val="Red"/>
-          <w:color w:val="auto"/>
-        </w:rPr>
-        <w:t>An</w:t>
-      </w:r>
-      <w:proofErr w:type="gramEnd"/>
-      <w:r>
-        <w:rPr>
-          <w:rStyle w:val="Red"/>
-          <w:color w:val="auto"/>
-        </w:rPr>
-        <w:t xml:space="preserve"> integer variable equal to the </w:t>
-      </w:r>
-      <w:r>
-        <w:rPr>
-          <w:rStyle w:val="Red"/>
-          <w:color w:val="auto"/>
-        </w:rPr>
-        <w:t>AG</w:t>
-      </w:r>
-      <w:r>
-        <w:rPr>
-          <w:rStyle w:val="Red"/>
-          <w:color w:val="auto"/>
-        </w:rPr>
-        <w:t xml:space="preserve"> well number that supplements one or more surface water diversions</w:t>
-      </w:r>
-      <w:r>
-        <w:rPr>
-          <w:rStyle w:val="Red"/>
-          <w:color w:val="auto"/>
-        </w:rPr>
-        <w:t>.</w:t>
-      </w:r>
-    </w:p>
-    <w:p>
-      <w:pPr>
-        <w:rPr>
-          <w:rStyle w:val="Red"/>
-          <w:color w:val="auto"/>
-        </w:rPr>
-      </w:pPr>
-    </w:p>
-    <w:p>
-      <w:pPr>
-        <w:rPr>
-          <w:rStyle w:val="Red"/>
-          <w:color w:val="auto"/>
-        </w:rPr>
-      </w:pPr>
-      <w:r>
-        <w:rPr>
-          <w:rStyle w:val="Red"/>
-          <w:color w:val="auto"/>
-        </w:rPr>
-        <w:t>NUMSEGWELL</w:t>
-      </w:r>
-      <w:r>
-        <w:rPr>
-          <w:rStyle w:val="Red"/>
-          <w:color w:val="auto"/>
-        </w:rPr>
-        <w:tab/>
-      </w:r>
-      <w:r>
-        <w:rPr>
-          <w:rStyle w:val="Red"/>
-          <w:color w:val="auto"/>
-        </w:rPr>
-        <w:tab/>
-      </w:r>
-      <w:proofErr w:type="gramStart"/>
-      <w:r>
-        <w:rPr>
-          <w:rStyle w:val="Red"/>
-          <w:color w:val="auto"/>
-        </w:rPr>
-        <w:t>An</w:t>
-      </w:r>
-      <w:proofErr w:type="gramEnd"/>
-      <w:r>
-        <w:rPr>
-          <w:rStyle w:val="Red"/>
-          <w:color w:val="auto"/>
-        </w:rPr>
-        <w:t xml:space="preserve"> integer variable equal to the number of SFR2 segments that will be supplemented by </w:t>
-      </w:r>
-      <w:r>
-        <w:rPr>
-          <w:rStyle w:val="Red"/>
-          <w:color w:val="auto"/>
-        </w:rPr>
-        <w:t>a well.</w:t>
-      </w:r>
-    </w:p>
-    <w:p>
-      <w:pPr>
-        <w:rPr>
-          <w:rStyle w:val="Red"/>
-          <w:color w:val="auto"/>
-        </w:rPr>
-      </w:pPr>
-    </w:p>
-    <w:p>
-      <w:pPr>
-        <w:rPr>
-          <w:rStyle w:val="Red"/>
-          <w:color w:val="auto"/>
-        </w:rPr>
-      </w:pPr>
-      <w:r>
-        <w:rPr>
-          <w:rStyle w:val="Red"/>
-          <w:color w:val="auto"/>
-        </w:rPr>
-        <w:t>SEGWELLID</w:t>
-      </w:r>
-      <w:r>
-        <w:rPr>
-          <w:rStyle w:val="Red"/>
-          <w:color w:val="auto"/>
-        </w:rPr>
-        <w:tab/>
-      </w:r>
-      <w:r>
-        <w:rPr>
-          <w:rStyle w:val="Red"/>
-          <w:color w:val="auto"/>
-        </w:rPr>
-        <w:tab/>
-      </w:r>
-      <w:proofErr w:type="gramStart"/>
-      <w:r>
-        <w:rPr>
-          <w:rStyle w:val="Red"/>
-          <w:color w:val="auto"/>
-        </w:rPr>
-        <w:t>An</w:t>
-      </w:r>
-      <w:proofErr w:type="gramEnd"/>
-      <w:r>
-        <w:rPr>
-          <w:rStyle w:val="Red"/>
-          <w:color w:val="auto"/>
-        </w:rPr>
-        <w:t xml:space="preserve"> integer variable equal to the </w:t>
-      </w:r>
-      <w:r>
-        <w:rPr>
-          <w:rStyle w:val="Red"/>
-          <w:color w:val="auto"/>
-        </w:rPr>
-        <w:t xml:space="preserve">SFR2 segment number that will be supplemented by </w:t>
-      </w:r>
-      <w:r>
-        <w:rPr>
-          <w:rStyle w:val="Red"/>
-          <w:color w:val="auto"/>
-        </w:rPr>
-        <w:t>a well.</w:t>
-      </w:r>
-    </w:p>
-    <w:p>
-      <w:pPr>
-        <w:rPr>
-          <w:rStyle w:val="Red"/>
-          <w:color w:val="auto"/>
-        </w:rPr>
-      </w:pPr>
-    </w:p>
-    <w:p>
-      <w:pPr>
-        <w:rPr>
-          <w:rStyle w:val="Red"/>
-          <w:color w:val="auto"/>
-        </w:rPr>
-      </w:pPr>
-      <w:r>
-        <w:rPr>
-          <w:rStyle w:val="Red"/>
-          <w:color w:val="auto"/>
-        </w:rPr>
-        <w:t>PCTSUP</w:t>
-      </w:r>
-      <w:r>
-        <w:rPr>
-          <w:rStyle w:val="Red"/>
-          <w:color w:val="auto"/>
-        </w:rPr>
-        <w:softHyphen/>
-      </w:r>
-      <w:r>
-        <w:rPr>
-          <w:rStyle w:val="Red"/>
-          <w:color w:val="auto"/>
-        </w:rPr>
-        <w:tab/>
-      </w:r>
-      <w:r>
-        <w:rPr>
-          <w:rStyle w:val="Red"/>
-          <w:color w:val="auto"/>
-        </w:rPr>
-        <w:tab/>
-      </w:r>
-      <w:r>
-        <w:rPr>
-          <w:rStyle w:val="Red"/>
-          <w:color w:val="auto"/>
-        </w:rPr>
-        <w:t>A</w:t>
-      </w:r>
-      <w:r>
-        <w:rPr>
-          <w:rStyle w:val="Red"/>
-          <w:color w:val="auto"/>
-        </w:rPr>
-        <w:t xml:space="preserve"> real variable equal to the percentage of the surface water irrigation shortfall for segment SEGWELLID that will be supplemented by </w:t>
-      </w:r>
-      <w:r>
-        <w:rPr>
-          <w:rStyle w:val="Red"/>
-          <w:color w:val="auto"/>
-        </w:rPr>
-        <w:t>a well</w:t>
-      </w:r>
-      <w:r>
-        <w:rPr>
-          <w:rStyle w:val="Red"/>
-          <w:color w:val="auto"/>
-        </w:rPr>
-        <w:t>.</w:t>
-      </w:r>
-    </w:p>
-    <w:p>
-      <w:pPr>
-        <w:rPr>
-          <w:rStyle w:val="Red"/>
-          <w:color w:val="auto"/>
-        </w:rPr>
-      </w:pPr>
-    </w:p>
-    <w:p>
-      <w:pPr>
-        <w:rPr>
-          <w:rStyle w:val="Red"/>
-          <w:color w:val="auto"/>
-        </w:rPr>
-      </w:pPr>
-    </w:p>
-    <w:p>
-      <w:pPr>
-        <w:rPr>
-          <w:rStyle w:val="Red"/>
-          <w:color w:val="auto"/>
-        </w:rPr>
-      </w:pPr>
-      <w:r>
-        <w:rPr>
-          <w:rStyle w:val="Red"/>
-          <w:color w:val="auto"/>
-        </w:rPr>
-        <w:t xml:space="preserve">Note </w:t>
-      </w:r>
-      <w:r>
-        <w:rPr>
-          <w:rStyle w:val="Red"/>
-          <w:color w:val="auto"/>
-        </w:rPr>
-        <w:t>2</w:t>
-      </w:r>
-      <w:r>
-        <w:rPr>
-          <w:rStyle w:val="Red"/>
-          <w:color w:val="auto"/>
-        </w:rPr>
-        <w:t xml:space="preserve">: </w:t>
-      </w:r>
-      <w:r>
-        <w:rPr>
-          <w:rStyle w:val="Red"/>
-          <w:color w:val="auto"/>
-        </w:rPr>
-        <w:t xml:space="preserve">If </w:t>
-      </w:r>
-      <w:r>
-        <w:rPr>
-          <w:rStyle w:val="Red"/>
-          <w:color w:val="auto"/>
-        </w:rPr>
-        <w:t xml:space="preserve">item </w:t>
-      </w:r>
-      <w:r>
-        <w:rPr>
-          <w:rStyle w:val="Red"/>
-          <w:color w:val="auto"/>
-        </w:rPr>
-        <w:t>2</w:t>
-      </w:r>
-      <w:r>
-        <w:rPr>
-          <w:rStyle w:val="Red"/>
-          <w:color w:val="auto"/>
-        </w:rPr>
-        <w:t xml:space="preserve">, item </w:t>
-      </w:r>
-      <w:r>
-        <w:rPr>
-          <w:rStyle w:val="Red"/>
-          <w:color w:val="auto"/>
-        </w:rPr>
-        <w:t>6</w:t>
-      </w:r>
-      <w:r>
-        <w:rPr>
-          <w:rStyle w:val="Red"/>
-          <w:color w:val="auto"/>
-        </w:rPr>
-        <w:t xml:space="preserve">, or item </w:t>
-      </w:r>
-      <w:r>
-        <w:rPr>
-          <w:rStyle w:val="Red"/>
-          <w:color w:val="auto"/>
-        </w:rPr>
-        <w:t>10</w:t>
-      </w:r>
-      <w:r>
-        <w:rPr>
-          <w:rStyle w:val="Red"/>
-          <w:color w:val="auto"/>
-        </w:rPr>
-        <w:t xml:space="preserve"> </w:t>
-      </w:r>
-      <w:r>
-        <w:rPr>
-          <w:rStyle w:val="Red"/>
-          <w:color w:val="auto"/>
-        </w:rPr>
-        <w:t>is</w:t>
-      </w:r>
-      <w:r>
-        <w:rPr>
-          <w:rStyle w:val="Red"/>
-          <w:color w:val="auto"/>
-        </w:rPr>
-        <w:t xml:space="preserve"> omitted during the first stress period </w:t>
-      </w:r>
-      <w:r>
-        <w:rPr>
-          <w:rStyle w:val="Red"/>
-          <w:color w:val="auto"/>
-        </w:rPr>
-        <w:t xml:space="preserve">of a simulation </w:t>
-      </w:r>
-      <w:r>
-        <w:rPr>
-          <w:rStyle w:val="Red"/>
-          <w:color w:val="auto"/>
-        </w:rPr>
-        <w:t>then irrigations segments, irrigation wells, or supplemental wells</w:t>
-      </w:r>
-      <w:r>
-        <w:rPr>
-          <w:rStyle w:val="Red"/>
-          <w:color w:val="auto"/>
-        </w:rPr>
-        <w:t>, respectively,</w:t>
-      </w:r>
-      <w:r>
-        <w:rPr>
-          <w:rStyle w:val="Red"/>
-          <w:color w:val="auto"/>
-        </w:rPr>
-        <w:t xml:space="preserve"> </w:t>
-      </w:r>
-      <w:r>
-        <w:rPr>
-          <w:rStyle w:val="Red"/>
-          <w:color w:val="auto"/>
-        </w:rPr>
         <w:t>are</w:t>
       </w:r>
       <w:r>
@@ -14026,6 +14253,7 @@
           <w:rStyle w:val="Red"/>
           <w:color w:val="auto"/>
         </w:rPr>
+        <w:lastRenderedPageBreak/>
         <w:t xml:space="preserve">Note </w:t>
       </w:r>
       <w:r>
@@ -14322,7 +14550,6 @@
           <w:rStyle w:val="Red"/>
           <w:color w:val="auto"/>
         </w:rPr>
-        <w:lastRenderedPageBreak/>
         <w:t xml:space="preserve">              .</w:t>
       </w:r>
     </w:p>
@@ -15632,7 +15859,7 @@
 </file>
 
 <file path=customXml/itemProps1.xml><?xml version="1.0" encoding="utf-8"?>
-<ds:datastoreItem xmlns:ds="http://schemas.openxmlformats.org/officeDocument/2006/customXml" ds:itemID="{A2258620-5054-41DE-8D4A-39A3A3CE0A0A}">
+<ds:datastoreItem xmlns:ds="http://schemas.openxmlformats.org/officeDocument/2006/customXml" ds:itemID="{DE0F1AFB-1DB6-4F46-B143-8278005DB974}">
   <ds:schemaRefs>
     <ds:schemaRef ds:uri="http://schemas.openxmlformats.org/officeDocument/2006/bibliography"/>
   </ds:schemaRefs>

</xml_diff>